<commit_message>
add parallel library documents
</commit_message>
<xml_diff>
--- a/Parallel.docx
+++ b/Parallel.docx
@@ -37,59 +37,107 @@
       <w:r>
         <w:t>required of a parallel library for the distribution computing framework for processing the large amount of the data.</w:t>
       </w:r>
-      <w:bookmarkStart w:id="0" w:name="_GoBack"/>
-      <w:bookmarkEnd w:id="0"/>
+    </w:p>
+    <w:p>
+      <w:r>
+        <w:rPr>
+          <w:noProof/>
+        </w:rPr>
+        <w:drawing>
+          <wp:inline distT="0" distB="0" distL="0" distR="0">
+            <wp:extent cx="5943600" cy="3005455"/>
+            <wp:effectExtent l="0" t="0" r="0" b="4445"/>
+            <wp:docPr id="4" name="图片 4"/>
+            <wp:cNvGraphicFramePr>
+              <a:graphicFrameLocks xmlns:a="http://schemas.openxmlformats.org/drawingml/2006/main" noChangeAspect="1"/>
+            </wp:cNvGraphicFramePr>
+            <a:graphic xmlns:a="http://schemas.openxmlformats.org/drawingml/2006/main">
+              <a:graphicData uri="http://schemas.openxmlformats.org/drawingml/2006/picture">
+                <pic:pic xmlns:pic="http://schemas.openxmlformats.org/drawingml/2006/picture">
+                  <pic:nvPicPr>
+                    <pic:cNvPr id="4" name="图片4.png"/>
+                    <pic:cNvPicPr/>
+                  </pic:nvPicPr>
+                  <pic:blipFill>
+                    <a:blip r:embed="rId7" cstate="print">
+                      <a:extLst>
+                        <a:ext uri="{28A0092B-C50C-407E-A947-70E740481C1C}">
+                          <a14:useLocalDpi xmlns:a14="http://schemas.microsoft.com/office/drawing/2010/main" val="0"/>
+                        </a:ext>
+                      </a:extLst>
+                    </a:blip>
+                    <a:stretch>
+                      <a:fillRect/>
+                    </a:stretch>
+                  </pic:blipFill>
+                  <pic:spPr>
+                    <a:xfrm>
+                      <a:off x="0" y="0"/>
+                      <a:ext cx="5943600" cy="3005455"/>
+                    </a:xfrm>
+                    <a:prstGeom prst="rect">
+                      <a:avLst/>
+                    </a:prstGeom>
+                  </pic:spPr>
+                </pic:pic>
+              </a:graphicData>
+            </a:graphic>
+          </wp:inline>
+        </w:drawing>
+      </w:r>
+    </w:p>
+    <w:p>
+      <w:r>
+        <w:rPr>
+          <w:rFonts w:hint="eastAsia"/>
+        </w:rPr>
+        <w:t xml:space="preserve">Latest </w:t>
+      </w:r>
+      <w:r>
+        <w:t xml:space="preserve">source code on </w:t>
+      </w:r>
+      <w:proofErr w:type="spellStart"/>
+      <w:r>
+        <w:t>github</w:t>
+      </w:r>
+      <w:proofErr w:type="spellEnd"/>
+      <w:r>
+        <w:t>:</w:t>
+      </w:r>
+    </w:p>
+    <w:p>
+      <w:hyperlink r:id="rId8" w:history="1">
+        <w:r>
+          <w:rPr>
+            <w:rStyle w:val="a3"/>
+          </w:rPr>
+          <w:t>https://github.com/xieguigang/Microsoft.VisualBasic.Parallel.git</w:t>
+        </w:r>
+      </w:hyperlink>
     </w:p>
     <w:p/>
     <w:p>
+      <w:pPr>
+        <w:pStyle w:val="2"/>
+      </w:pPr>
       <w:r>
         <w:rPr>
           <w:rFonts w:hint="eastAsia"/>
         </w:rPr>
-        <w:t xml:space="preserve">Latest </w:t>
-      </w:r>
-      <w:r>
-        <w:t xml:space="preserve">source code on </w:t>
-      </w:r>
-      <w:proofErr w:type="spellStart"/>
-      <w:r>
-        <w:t>github</w:t>
-      </w:r>
-      <w:proofErr w:type="spellEnd"/>
-      <w:r>
-        <w:t>:</w:t>
-      </w:r>
-    </w:p>
-    <w:p>
-      <w:pPr>
+        <w:t xml:space="preserve">How </w:t>
+      </w:r>
+      <w:r>
+        <w:t>to invoke a function in VisualBasic?</w:t>
+      </w:r>
+    </w:p>
+    <w:p>
+      <w:r>
+        <w:t>R</w:t>
+      </w:r>
+      <w:r>
         <w:rPr>
           <w:rFonts w:hint="eastAsia"/>
         </w:rPr>
-      </w:pPr>
-    </w:p>
-    <w:p/>
-    <w:p>
-      <w:pPr>
-        <w:pStyle w:val="2"/>
-      </w:pPr>
-      <w:r>
-        <w:rPr>
-          <w:rFonts w:hint="eastAsia"/>
-        </w:rPr>
-        <w:t xml:space="preserve">How </w:t>
-      </w:r>
-      <w:r>
-        <w:t>to invoke a function in VisualBasic?</w:t>
-      </w:r>
-    </w:p>
-    <w:p>
-      <w:r>
-        <w:t>R</w:t>
-      </w:r>
-      <w:r>
-        <w:rPr>
-          <w:rFonts w:hint="eastAsia"/>
-        </w:rPr>
         <w:t xml:space="preserve">eflection </w:t>
       </w:r>
       <w:r>
@@ -109,7 +157,7 @@
       <w:r>
         <w:t xml:space="preserve">: </w:t>
       </w:r>
-      <w:hyperlink r:id="rId7" w:history="1">
+      <w:hyperlink r:id="rId9" w:history="1">
         <w:r>
           <w:rPr>
             <w:rStyle w:val="a3"/>
@@ -199,6 +247,7 @@
     </w:p>
     <w:p>
       <w:r>
+        <w:lastRenderedPageBreak/>
         <w:t>Needs 3 basically requirements:</w:t>
       </w:r>
     </w:p>
@@ -286,7 +335,6 @@
         <w:rPr>
           <w:rFonts w:hint="eastAsia"/>
         </w:rPr>
-        <w:lastRenderedPageBreak/>
         <w:t>Remote Function</w:t>
       </w:r>
     </w:p>
@@ -311,7 +359,7 @@
                     <pic:cNvPicPr/>
                   </pic:nvPicPr>
                   <pic:blipFill>
-                    <a:blip r:embed="rId8" cstate="print">
+                    <a:blip r:embed="rId10" cstate="print">
                       <a:extLst>
                         <a:ext uri="{28A0092B-C50C-407E-A947-70E740481C1C}">
                           <a14:useLocalDpi xmlns:a14="http://schemas.microsoft.com/office/drawing/2010/main" val="0"/>
@@ -377,6 +425,7 @@
     </w:p>
     <w:p>
       <w:r>
+        <w:lastRenderedPageBreak/>
         <w:t xml:space="preserve">        ''' &lt;/summary&gt;</w:t>
       </w:r>
     </w:p>
@@ -622,27 +671,477 @@
     </w:p>
     <w:p>
       <w:r>
+        <w:t xml:space="preserve">            </w:t>
+      </w:r>
+      <w:proofErr w:type="gramStart"/>
+      <w:r>
+        <w:t>value</w:t>
+      </w:r>
+      <w:proofErr w:type="gramEnd"/>
+      <w:r>
+        <w:t xml:space="preserve"> = </w:t>
+      </w:r>
+      <w:proofErr w:type="spellStart"/>
+      <w:r>
+        <w:t>func.ReturnType</w:t>
+      </w:r>
+      <w:proofErr w:type="spellEnd"/>
+    </w:p>
+    <w:p>
+      <w:r>
+        <w:t xml:space="preserve">            Return x</w:t>
+      </w:r>
+    </w:p>
+    <w:p>
+      <w:r>
+        <w:t xml:space="preserve">        End Function</w:t>
+      </w:r>
+    </w:p>
+    <w:p/>
+    <w:p>
+      <w:pPr>
+        <w:pStyle w:val="3"/>
+      </w:pPr>
+      <w:r>
+        <w:rPr>
+          <w:rFonts w:hint="eastAsia"/>
+        </w:rPr>
+        <w:t xml:space="preserve">Remote Invoke </w:t>
+      </w:r>
+      <w:r>
+        <w:t>P</w:t>
+      </w:r>
+      <w:r>
+        <w:rPr>
+          <w:rFonts w:hint="eastAsia"/>
+        </w:rPr>
+        <w:t>rotocol</w:t>
+      </w:r>
+    </w:p>
+    <w:p>
+      <w:r>
+        <w:t xml:space="preserve">        &lt;</w:t>
+      </w:r>
+      <w:proofErr w:type="gramStart"/>
+      <w:r>
+        <w:t>Protocol(</w:t>
+      </w:r>
+      <w:proofErr w:type="spellStart"/>
+      <w:proofErr w:type="gramEnd"/>
+      <w:r>
+        <w:t>TaskProtocols.Invoke</w:t>
+      </w:r>
+      <w:proofErr w:type="spellEnd"/>
+      <w:r>
+        <w:t>)&gt;</w:t>
+      </w:r>
+    </w:p>
+    <w:p>
+      <w:r>
+        <w:t xml:space="preserve">        Private Function </w:t>
+      </w:r>
+      <w:proofErr w:type="gramStart"/>
+      <w:r>
+        <w:t>Invoke(</w:t>
+      </w:r>
+      <w:proofErr w:type="gramEnd"/>
+      <w:r>
+        <w:t xml:space="preserve">CA As Long, </w:t>
+      </w:r>
+      <w:proofErr w:type="spellStart"/>
+      <w:r>
+        <w:t>args</w:t>
+      </w:r>
+      <w:proofErr w:type="spellEnd"/>
+      <w:r>
+        <w:t xml:space="preserve"> As </w:t>
+      </w:r>
+      <w:proofErr w:type="spellStart"/>
+      <w:r>
+        <w:t>RequestStream</w:t>
+      </w:r>
+      <w:proofErr w:type="spellEnd"/>
+      <w:r>
+        <w:t xml:space="preserve">, remote As </w:t>
+      </w:r>
+      <w:proofErr w:type="spellStart"/>
+      <w:r>
+        <w:t>System.Net.IPEndPoint</w:t>
+      </w:r>
+      <w:proofErr w:type="spellEnd"/>
+      <w:r>
+        <w:t xml:space="preserve">) As </w:t>
+      </w:r>
+      <w:proofErr w:type="spellStart"/>
+      <w:r>
+        <w:t>RequestStream</w:t>
+      </w:r>
+      <w:proofErr w:type="spellEnd"/>
+    </w:p>
+    <w:p>
+      <w:r>
+        <w:t xml:space="preserve">            Dim </w:t>
+      </w:r>
+      <w:proofErr w:type="spellStart"/>
+      <w:r>
+        <w:t>params</w:t>
+      </w:r>
+      <w:proofErr w:type="spellEnd"/>
+      <w:r>
+        <w:t xml:space="preserve"> As </w:t>
+      </w:r>
+      <w:proofErr w:type="spellStart"/>
+      <w:r>
+        <w:t>InvokeInfo</w:t>
+      </w:r>
+      <w:proofErr w:type="spellEnd"/>
+      <w:r>
+        <w:t xml:space="preserve"> = </w:t>
+      </w:r>
+      <w:proofErr w:type="spellStart"/>
+      <w:proofErr w:type="gramStart"/>
+      <w:r>
+        <w:t>Serialization.LoadObject</w:t>
+      </w:r>
+      <w:proofErr w:type="spellEnd"/>
+      <w:r>
+        <w:t>(</w:t>
+      </w:r>
+      <w:proofErr w:type="gramEnd"/>
+      <w:r>
+        <w:t xml:space="preserve">Of </w:t>
+      </w:r>
+      <w:proofErr w:type="spellStart"/>
+      <w:r>
+        <w:t>InvokeInfo</w:t>
+      </w:r>
+      <w:proofErr w:type="spellEnd"/>
+      <w:r>
+        <w:t>)(args.GetUTF8String)</w:t>
+      </w:r>
+    </w:p>
+    <w:p>
+      <w:r>
+        <w:t xml:space="preserve">            Dim value As </w:t>
+      </w:r>
+      <w:proofErr w:type="spellStart"/>
+      <w:r>
+        <w:t>Rtvl</w:t>
+      </w:r>
+      <w:proofErr w:type="spellEnd"/>
+      <w:r>
+        <w:t xml:space="preserve"> = </w:t>
+      </w:r>
+      <w:proofErr w:type="gramStart"/>
+      <w:r>
+        <w:t>Invoke(</w:t>
+      </w:r>
+      <w:proofErr w:type="spellStart"/>
+      <w:proofErr w:type="gramEnd"/>
+      <w:r>
+        <w:t>params</w:t>
+      </w:r>
+      <w:proofErr w:type="spellEnd"/>
+      <w:r>
+        <w:t>)</w:t>
+      </w:r>
+    </w:p>
+    <w:p>
+      <w:r>
+        <w:t xml:space="preserve">            Return New </w:t>
+      </w:r>
+      <w:proofErr w:type="spellStart"/>
+      <w:proofErr w:type="gramStart"/>
+      <w:r>
+        <w:t>RequestStream</w:t>
+      </w:r>
+      <w:proofErr w:type="spellEnd"/>
+      <w:r>
+        <w:t>(</w:t>
+      </w:r>
+      <w:proofErr w:type="spellStart"/>
+      <w:proofErr w:type="gramEnd"/>
+      <w:r>
+        <w:t>value.GetJson</w:t>
+      </w:r>
+      <w:proofErr w:type="spellEnd"/>
+      <w:r>
+        <w:t>)</w:t>
+      </w:r>
+    </w:p>
+    <w:p>
+      <w:r>
+        <w:t xml:space="preserve">        End Function</w:t>
+      </w:r>
+    </w:p>
+    <w:p/>
+    <w:p>
+      <w:r>
+        <w:t xml:space="preserve">        ''' &lt;summary&gt;</w:t>
+      </w:r>
+    </w:p>
+    <w:p>
+      <w:pPr>
+        <w:rPr>
+          <w:rFonts w:hint="eastAsia"/>
+        </w:rPr>
+      </w:pPr>
+      <w:r>
+        <w:rPr>
+          <w:rFonts w:hint="eastAsia"/>
+        </w:rPr>
+        <w:t xml:space="preserve">        ''' Invoke the function on the remote server</w:t>
+      </w:r>
+      <w:proofErr w:type="gramStart"/>
+      <w:r>
+        <w:rPr>
+          <w:rFonts w:hint="eastAsia"/>
+        </w:rPr>
+        <w:t>.(</w:t>
+      </w:r>
+      <w:proofErr w:type="gramEnd"/>
+      <w:r>
+        <w:rPr>
+          <w:rFonts w:hint="eastAsia"/>
+        </w:rPr>
+        <w:t>远程服务器上面通过这个方法执行函数调用</w:t>
+      </w:r>
+      <w:r>
+        <w:rPr>
+          <w:rFonts w:hint="eastAsia"/>
+        </w:rPr>
+        <w:t>)</w:t>
+      </w:r>
+    </w:p>
+    <w:p>
+      <w:r>
+        <w:t xml:space="preserve">        ''' &lt;/summary&gt;</w:t>
+      </w:r>
+    </w:p>
+    <w:p>
+      <w:r>
+        <w:t xml:space="preserve">        ''' &lt;</w:t>
+      </w:r>
+      <w:proofErr w:type="spellStart"/>
+      <w:r>
+        <w:t>param</w:t>
+      </w:r>
+      <w:proofErr w:type="spellEnd"/>
+      <w:r>
+        <w:t xml:space="preserve"> name="</w:t>
+      </w:r>
+      <w:proofErr w:type="spellStart"/>
+      <w:r>
+        <w:t>params</w:t>
+      </w:r>
+      <w:proofErr w:type="spellEnd"/>
+      <w:r>
+        <w:t>"&gt;&lt;/</w:t>
+      </w:r>
+      <w:proofErr w:type="spellStart"/>
+      <w:r>
+        <w:t>param</w:t>
+      </w:r>
+      <w:proofErr w:type="spellEnd"/>
+      <w:r>
+        <w:t>&gt;</w:t>
+      </w:r>
+    </w:p>
+    <w:p>
+      <w:r>
         <w:lastRenderedPageBreak/>
-        <w:t xml:space="preserve">            </w:t>
-      </w:r>
-      <w:proofErr w:type="gramStart"/>
-      <w:r>
-        <w:t>value</w:t>
-      </w:r>
-      <w:proofErr w:type="gramEnd"/>
-      <w:r>
-        <w:t xml:space="preserve"> = </w:t>
-      </w:r>
-      <w:proofErr w:type="spellStart"/>
-      <w:r>
-        <w:t>func.ReturnType</w:t>
-      </w:r>
-      <w:proofErr w:type="spellEnd"/>
-    </w:p>
-    <w:p>
-      <w:r>
-        <w:t xml:space="preserve">            Return x</w:t>
-      </w:r>
+        <w:t xml:space="preserve">        ''' &lt;returns&gt;&lt;/returns&gt;</w:t>
+      </w:r>
+    </w:p>
+    <w:p>
+      <w:r>
+        <w:t xml:space="preserve">        Public Shared Function </w:t>
+      </w:r>
+      <w:proofErr w:type="gramStart"/>
+      <w:r>
+        <w:t>Invoke(</w:t>
+      </w:r>
+      <w:proofErr w:type="spellStart"/>
+      <w:proofErr w:type="gramEnd"/>
+      <w:r>
+        <w:t>params</w:t>
+      </w:r>
+      <w:proofErr w:type="spellEnd"/>
+      <w:r>
+        <w:t xml:space="preserve"> As </w:t>
+      </w:r>
+      <w:proofErr w:type="spellStart"/>
+      <w:r>
+        <w:t>InvokeInfo</w:t>
+      </w:r>
+      <w:proofErr w:type="spellEnd"/>
+      <w:r>
+        <w:t xml:space="preserve">) As </w:t>
+      </w:r>
+      <w:proofErr w:type="spellStart"/>
+      <w:r>
+        <w:t>Rtvl</w:t>
+      </w:r>
+      <w:proofErr w:type="spellEnd"/>
+    </w:p>
+    <w:p>
+      <w:r>
+        <w:t xml:space="preserve">            Dim </w:t>
+      </w:r>
+      <w:proofErr w:type="spellStart"/>
+      <w:r>
+        <w:t>rtvl</w:t>
+      </w:r>
+      <w:proofErr w:type="spellEnd"/>
+      <w:r>
+        <w:t xml:space="preserve"> As </w:t>
+      </w:r>
+      <w:proofErr w:type="spellStart"/>
+      <w:r>
+        <w:t>Rtvl</w:t>
+      </w:r>
+      <w:proofErr w:type="spellEnd"/>
+    </w:p>
+    <w:p/>
+    <w:p>
+      <w:r>
+        <w:t xml:space="preserve">            Try</w:t>
+      </w:r>
+    </w:p>
+    <w:p>
+      <w:r>
+        <w:t xml:space="preserve">                Dim </w:t>
+      </w:r>
+      <w:proofErr w:type="spellStart"/>
+      <w:r>
+        <w:t>rtvlType</w:t>
+      </w:r>
+      <w:proofErr w:type="spellEnd"/>
+      <w:r>
+        <w:t xml:space="preserve"> As Type = Nothing</w:t>
+      </w:r>
+    </w:p>
+    <w:p>
+      <w:r>
+        <w:t xml:space="preserve">                Dim value As Object = __</w:t>
+      </w:r>
+      <w:proofErr w:type="gramStart"/>
+      <w:r>
+        <w:t>invoke(</w:t>
+      </w:r>
+      <w:proofErr w:type="spellStart"/>
+      <w:proofErr w:type="gramEnd"/>
+      <w:r>
+        <w:t>params</w:t>
+      </w:r>
+      <w:proofErr w:type="spellEnd"/>
+      <w:r>
+        <w:t xml:space="preserve">, </w:t>
+      </w:r>
+      <w:proofErr w:type="spellStart"/>
+      <w:r>
+        <w:t>rtvlType</w:t>
+      </w:r>
+      <w:proofErr w:type="spellEnd"/>
+      <w:r>
+        <w:t>)</w:t>
+      </w:r>
+    </w:p>
+    <w:p>
+      <w:r>
+        <w:t xml:space="preserve">                </w:t>
+      </w:r>
+      <w:proofErr w:type="spellStart"/>
+      <w:proofErr w:type="gramStart"/>
+      <w:r>
+        <w:t>rtvl</w:t>
+      </w:r>
+      <w:proofErr w:type="spellEnd"/>
+      <w:proofErr w:type="gramEnd"/>
+      <w:r>
+        <w:t xml:space="preserve"> = New </w:t>
+      </w:r>
+      <w:proofErr w:type="spellStart"/>
+      <w:r>
+        <w:t>Rtvl</w:t>
+      </w:r>
+      <w:proofErr w:type="spellEnd"/>
+      <w:r>
+        <w:t xml:space="preserve">(value, </w:t>
+      </w:r>
+      <w:proofErr w:type="spellStart"/>
+      <w:r>
+        <w:t>rtvlType</w:t>
+      </w:r>
+      <w:proofErr w:type="spellEnd"/>
+      <w:r>
+        <w:t>)</w:t>
+      </w:r>
+    </w:p>
+    <w:p>
+      <w:r>
+        <w:t xml:space="preserve">            Catch ex As Exception</w:t>
+      </w:r>
+    </w:p>
+    <w:p>
+      <w:r>
+        <w:t xml:space="preserve">                </w:t>
+      </w:r>
+      <w:proofErr w:type="gramStart"/>
+      <w:r>
+        <w:t>ex</w:t>
+      </w:r>
+      <w:proofErr w:type="gramEnd"/>
+      <w:r>
+        <w:t xml:space="preserve"> = New Exception(</w:t>
+      </w:r>
+      <w:proofErr w:type="spellStart"/>
+      <w:r>
+        <w:t>params.GetJson</w:t>
+      </w:r>
+      <w:proofErr w:type="spellEnd"/>
+      <w:r>
+        <w:t>, ex)</w:t>
+      </w:r>
+    </w:p>
+    <w:p>
+      <w:r>
+        <w:t xml:space="preserve">                </w:t>
+      </w:r>
+      <w:proofErr w:type="spellStart"/>
+      <w:proofErr w:type="gramStart"/>
+      <w:r>
+        <w:t>rtvl</w:t>
+      </w:r>
+      <w:proofErr w:type="spellEnd"/>
+      <w:proofErr w:type="gramEnd"/>
+      <w:r>
+        <w:t xml:space="preserve"> = New </w:t>
+      </w:r>
+      <w:proofErr w:type="spellStart"/>
+      <w:r>
+        <w:t>Rtvl</w:t>
+      </w:r>
+      <w:proofErr w:type="spellEnd"/>
+      <w:r>
+        <w:t>(ex)</w:t>
+      </w:r>
+    </w:p>
+    <w:p>
+      <w:r>
+        <w:t xml:space="preserve">            End Try</w:t>
+      </w:r>
+    </w:p>
+    <w:p/>
+    <w:p>
+      <w:r>
+        <w:t xml:space="preserve">            Return </w:t>
+      </w:r>
+      <w:proofErr w:type="spellStart"/>
+      <w:r>
+        <w:t>rtvl</w:t>
+      </w:r>
+      <w:proofErr w:type="spellEnd"/>
     </w:p>
     <w:p>
       <w:r>
@@ -655,491 +1154,171 @@
         <w:pStyle w:val="3"/>
       </w:pPr>
       <w:r>
+        <w:lastRenderedPageBreak/>
+        <w:t xml:space="preserve">Build Your Own </w:t>
+      </w:r>
+      <w:r>
         <w:rPr>
           <w:rFonts w:hint="eastAsia"/>
         </w:rPr>
-        <w:t xml:space="preserve">Remote Invoke </w:t>
-      </w:r>
-      <w:r>
-        <w:t>P</w:t>
-      </w:r>
-      <w:r>
+        <w:t xml:space="preserve">Cloud </w:t>
+      </w:r>
+      <w:r>
+        <w:t>Computing platform</w:t>
+      </w:r>
+    </w:p>
+    <w:p>
+      <w:r>
+        <w:rPr>
+          <w:noProof/>
+        </w:rPr>
+        <w:drawing>
+          <wp:inline distT="0" distB="0" distL="0" distR="0">
+            <wp:extent cx="5943600" cy="3787775"/>
+            <wp:effectExtent l="0" t="0" r="0" b="3175"/>
+            <wp:docPr id="3" name="图片 3"/>
+            <wp:cNvGraphicFramePr>
+              <a:graphicFrameLocks xmlns:a="http://schemas.openxmlformats.org/drawingml/2006/main" noChangeAspect="1"/>
+            </wp:cNvGraphicFramePr>
+            <a:graphic xmlns:a="http://schemas.openxmlformats.org/drawingml/2006/main">
+              <a:graphicData uri="http://schemas.openxmlformats.org/drawingml/2006/picture">
+                <pic:pic xmlns:pic="http://schemas.openxmlformats.org/drawingml/2006/picture">
+                  <pic:nvPicPr>
+                    <pic:cNvPr id="3" name="图片3.png"/>
+                    <pic:cNvPicPr/>
+                  </pic:nvPicPr>
+                  <pic:blipFill>
+                    <a:blip r:embed="rId11">
+                      <a:extLst>
+                        <a:ext uri="{28A0092B-C50C-407E-A947-70E740481C1C}">
+                          <a14:useLocalDpi xmlns:a14="http://schemas.microsoft.com/office/drawing/2010/main" val="0"/>
+                        </a:ext>
+                      </a:extLst>
+                    </a:blip>
+                    <a:stretch>
+                      <a:fillRect/>
+                    </a:stretch>
+                  </pic:blipFill>
+                  <pic:spPr>
+                    <a:xfrm>
+                      <a:off x="0" y="0"/>
+                      <a:ext cx="5943600" cy="3787775"/>
+                    </a:xfrm>
+                    <a:prstGeom prst="rect">
+                      <a:avLst/>
+                    </a:prstGeom>
+                  </pic:spPr>
+                </pic:pic>
+              </a:graphicData>
+            </a:graphic>
+          </wp:inline>
+        </w:drawing>
+      </w:r>
+    </w:p>
+    <w:p>
+      <w:r>
+        <w:t>Base on the Parallel library in this article, then you can try build your own cloud computing platform like Microsoft Azure, you can programming to fully access the remote server resource just like running on the local machine.</w:t>
+      </w:r>
+    </w:p>
+    <w:p>
+      <w:pPr>
         <w:rPr>
           <w:rFonts w:hint="eastAsia"/>
         </w:rPr>
-        <w:t>rotocol</w:t>
-      </w:r>
-    </w:p>
-    <w:p>
-      <w:r>
-        <w:t xml:space="preserve">        &lt;</w:t>
-      </w:r>
-      <w:proofErr w:type="gramStart"/>
-      <w:r>
-        <w:t>Protocol(</w:t>
-      </w:r>
-      <w:proofErr w:type="spellStart"/>
-      <w:proofErr w:type="gramEnd"/>
-      <w:r>
-        <w:t>TaskProtocols.Invoke</w:t>
-      </w:r>
-      <w:proofErr w:type="spellEnd"/>
-      <w:r>
-        <w:t>)&gt;</w:t>
-      </w:r>
-    </w:p>
-    <w:p>
-      <w:r>
-        <w:t xml:space="preserve">        Private Function </w:t>
-      </w:r>
-      <w:proofErr w:type="gramStart"/>
-      <w:r>
-        <w:t>Invoke(</w:t>
-      </w:r>
-      <w:proofErr w:type="gramEnd"/>
-      <w:r>
-        <w:t xml:space="preserve">CA As Long, </w:t>
-      </w:r>
-      <w:proofErr w:type="spellStart"/>
-      <w:r>
-        <w:t>args</w:t>
-      </w:r>
-      <w:proofErr w:type="spellEnd"/>
-      <w:r>
-        <w:t xml:space="preserve"> As </w:t>
-      </w:r>
-      <w:proofErr w:type="spellStart"/>
-      <w:r>
-        <w:t>RequestStream</w:t>
-      </w:r>
-      <w:proofErr w:type="spellEnd"/>
-      <w:r>
-        <w:t xml:space="preserve">, remote As </w:t>
-      </w:r>
-      <w:proofErr w:type="spellStart"/>
-      <w:r>
-        <w:t>System.Net.IPEndPoint</w:t>
-      </w:r>
-      <w:proofErr w:type="spellEnd"/>
-      <w:r>
-        <w:t xml:space="preserve">) As </w:t>
-      </w:r>
-      <w:proofErr w:type="spellStart"/>
-      <w:r>
-        <w:t>RequestStream</w:t>
-      </w:r>
-      <w:proofErr w:type="spellEnd"/>
-    </w:p>
-    <w:p>
-      <w:r>
-        <w:t xml:space="preserve">            Dim </w:t>
-      </w:r>
-      <w:proofErr w:type="spellStart"/>
-      <w:r>
-        <w:t>params</w:t>
-      </w:r>
-      <w:proofErr w:type="spellEnd"/>
-      <w:r>
-        <w:t xml:space="preserve"> As </w:t>
-      </w:r>
-      <w:proofErr w:type="spellStart"/>
-      <w:r>
-        <w:t>InvokeInfo</w:t>
-      </w:r>
-      <w:proofErr w:type="spellEnd"/>
-      <w:r>
-        <w:t xml:space="preserve"> = </w:t>
-      </w:r>
-      <w:proofErr w:type="spellStart"/>
-      <w:proofErr w:type="gramStart"/>
-      <w:r>
-        <w:t>Serialization.LoadObject</w:t>
-      </w:r>
-      <w:proofErr w:type="spellEnd"/>
-      <w:r>
-        <w:t>(</w:t>
-      </w:r>
-      <w:proofErr w:type="gramEnd"/>
-      <w:r>
-        <w:t xml:space="preserve">Of </w:t>
-      </w:r>
-      <w:proofErr w:type="spellStart"/>
-      <w:r>
-        <w:t>InvokeInfo</w:t>
-      </w:r>
-      <w:proofErr w:type="spellEnd"/>
-      <w:r>
-        <w:t>)(args.GetUTF8String)</w:t>
-      </w:r>
-    </w:p>
-    <w:p>
-      <w:r>
-        <w:t xml:space="preserve">            Dim value As </w:t>
-      </w:r>
-      <w:proofErr w:type="spellStart"/>
-      <w:r>
-        <w:t>Rtvl</w:t>
-      </w:r>
-      <w:proofErr w:type="spellEnd"/>
-      <w:r>
-        <w:t xml:space="preserve"> = </w:t>
-      </w:r>
-      <w:proofErr w:type="gramStart"/>
-      <w:r>
-        <w:t>Invoke(</w:t>
-      </w:r>
-      <w:proofErr w:type="spellStart"/>
-      <w:proofErr w:type="gramEnd"/>
-      <w:r>
-        <w:t>params</w:t>
-      </w:r>
-      <w:proofErr w:type="spellEnd"/>
-      <w:r>
-        <w:t>)</w:t>
-      </w:r>
-    </w:p>
-    <w:p>
-      <w:r>
-        <w:t xml:space="preserve">            Return New </w:t>
-      </w:r>
-      <w:proofErr w:type="spellStart"/>
-      <w:proofErr w:type="gramStart"/>
-      <w:r>
-        <w:t>RequestStream</w:t>
-      </w:r>
-      <w:proofErr w:type="spellEnd"/>
-      <w:r>
-        <w:t>(</w:t>
-      </w:r>
-      <w:proofErr w:type="spellStart"/>
-      <w:proofErr w:type="gramEnd"/>
-      <w:r>
-        <w:t>value.GetJson</w:t>
-      </w:r>
-      <w:proofErr w:type="spellEnd"/>
-      <w:r>
-        <w:t>)</w:t>
-      </w:r>
-    </w:p>
-    <w:p>
-      <w:r>
-        <w:t xml:space="preserve">        End Function</w:t>
-      </w:r>
-    </w:p>
-    <w:p/>
-    <w:p>
-      <w:r>
-        <w:t xml:space="preserve">        ''' &lt;summary&gt;</w:t>
-      </w:r>
-    </w:p>
-    <w:p>
-      <w:pPr>
+      </w:pPr>
+      <w:r>
         <w:rPr>
           <w:rFonts w:hint="eastAsia"/>
         </w:rPr>
-      </w:pPr>
-      <w:r>
+        <w:t xml:space="preserve">One </w:t>
+      </w:r>
+      <w:r>
+        <w:t xml:space="preserve">example of the mobile cloud computing is the Microsoft bioinformatics scientific project .NET Bio, a mobile library was developed that the developer can integrated their </w:t>
+      </w:r>
+      <w:proofErr w:type="spellStart"/>
+      <w:r>
+        <w:t>WindowsPhone</w:t>
+      </w:r>
+      <w:proofErr w:type="spellEnd"/>
+      <w:r>
+        <w:t>/Android/IOS App with the NCBI cloud computing BLAST services to analysis the biological sequence data size up to 10GB</w:t>
+      </w:r>
+      <w:r>
+        <w:t xml:space="preserve"> or 100GB</w:t>
+      </w:r>
+      <w:r>
+        <w:t>.</w:t>
+      </w:r>
+    </w:p>
+    <w:p>
+      <w:pPr>
         <w:rPr>
           <w:rFonts w:hint="eastAsia"/>
         </w:rPr>
-        <w:t xml:space="preserve">        ''' Invoke the function on the remote server</w:t>
-      </w:r>
-      <w:proofErr w:type="gramStart"/>
-      <w:r>
+      </w:pPr>
+      <w:r>
+        <w:t>By using the cloud computing</w:t>
+      </w:r>
+      <w:r>
+        <w:t xml:space="preserve">, this can </w:t>
+      </w:r>
+      <w:r>
+        <w:t>integrated your server machine resource into the Windows Phone or UWP program</w:t>
+      </w:r>
+      <w:r>
+        <w:t xml:space="preserve"> directly</w:t>
+      </w:r>
+      <w:r>
+        <w:t>,</w:t>
+      </w:r>
+      <w:r>
+        <w:t xml:space="preserve"> </w:t>
+      </w:r>
+      <w:r>
+        <w:t>then this makes using your Windows Phone processing very large data set possible.</w:t>
+      </w:r>
+    </w:p>
+    <w:p>
+      <w:pPr>
         <w:rPr>
           <w:rFonts w:hint="eastAsia"/>
         </w:rPr>
-        <w:t>.(</w:t>
-      </w:r>
-      <w:proofErr w:type="gramEnd"/>
+      </w:pPr>
+    </w:p>
+    <w:p>
+      <w:pPr>
+        <w:pStyle w:val="2"/>
+      </w:pPr>
       <w:r>
         <w:rPr>
           <w:rFonts w:hint="eastAsia"/>
         </w:rPr>
-        <w:t>远程服务器上面通过这个方法执行函数调用</w:t>
-      </w:r>
+        <w:t>Remote</w:t>
+      </w:r>
+      <w:r>
+        <w:t xml:space="preserve"> Linq</w:t>
+      </w:r>
+    </w:p>
+    <w:p>
       <w:r>
         <w:rPr>
           <w:rFonts w:hint="eastAsia"/>
         </w:rPr>
-        <w:t>)</w:t>
-      </w:r>
-    </w:p>
-    <w:p>
-      <w:r>
-        <w:t xml:space="preserve">        ''' &lt;/summary&gt;</w:t>
-      </w:r>
-    </w:p>
-    <w:p>
-      <w:r>
-        <w:t xml:space="preserve">        ''' &lt;</w:t>
-      </w:r>
-      <w:proofErr w:type="spellStart"/>
-      <w:r>
-        <w:t>param</w:t>
-      </w:r>
-      <w:proofErr w:type="spellEnd"/>
-      <w:r>
-        <w:t xml:space="preserve"> name="</w:t>
-      </w:r>
-      <w:proofErr w:type="spellStart"/>
-      <w:r>
-        <w:t>params</w:t>
-      </w:r>
-      <w:proofErr w:type="spellEnd"/>
-      <w:r>
-        <w:t>"&gt;&lt;/</w:t>
-      </w:r>
-      <w:proofErr w:type="spellStart"/>
-      <w:r>
-        <w:t>param</w:t>
-      </w:r>
-      <w:proofErr w:type="spellEnd"/>
-      <w:r>
-        <w:t>&gt;</w:t>
-      </w:r>
-    </w:p>
-    <w:p>
-      <w:r>
-        <w:t xml:space="preserve">        ''' &lt;returns&gt;&lt;/returns&gt;</w:t>
-      </w:r>
-    </w:p>
-    <w:p>
-      <w:r>
-        <w:t xml:space="preserve">        Public Shared Function </w:t>
-      </w:r>
-      <w:proofErr w:type="gramStart"/>
-      <w:r>
-        <w:t>Invoke(</w:t>
-      </w:r>
-      <w:proofErr w:type="spellStart"/>
-      <w:proofErr w:type="gramEnd"/>
-      <w:r>
-        <w:t>params</w:t>
-      </w:r>
-      <w:proofErr w:type="spellEnd"/>
-      <w:r>
-        <w:t xml:space="preserve"> As </w:t>
-      </w:r>
-      <w:proofErr w:type="spellStart"/>
-      <w:r>
-        <w:t>InvokeInfo</w:t>
-      </w:r>
-      <w:proofErr w:type="spellEnd"/>
-      <w:r>
-        <w:t xml:space="preserve">) As </w:t>
-      </w:r>
-      <w:proofErr w:type="spellStart"/>
-      <w:r>
-        <w:t>Rtvl</w:t>
-      </w:r>
-      <w:proofErr w:type="spellEnd"/>
-    </w:p>
-    <w:p>
-      <w:r>
-        <w:t xml:space="preserve">            Dim </w:t>
-      </w:r>
-      <w:proofErr w:type="spellStart"/>
-      <w:r>
-        <w:t>rtvl</w:t>
-      </w:r>
-      <w:proofErr w:type="spellEnd"/>
-      <w:r>
-        <w:t xml:space="preserve"> As </w:t>
-      </w:r>
-      <w:proofErr w:type="spellStart"/>
-      <w:r>
-        <w:t>Rtvl</w:t>
-      </w:r>
-      <w:proofErr w:type="spellEnd"/>
-    </w:p>
-    <w:p/>
-    <w:p>
-      <w:r>
-        <w:t xml:space="preserve">            Try</w:t>
-      </w:r>
-    </w:p>
-    <w:p>
-      <w:r>
-        <w:t xml:space="preserve">                Dim </w:t>
-      </w:r>
-      <w:proofErr w:type="spellStart"/>
-      <w:r>
-        <w:t>rtvlType</w:t>
-      </w:r>
-      <w:proofErr w:type="spellEnd"/>
-      <w:r>
-        <w:t xml:space="preserve"> As Type = Nothing</w:t>
-      </w:r>
-    </w:p>
-    <w:p>
-      <w:r>
-        <w:t xml:space="preserve">                Dim value As Object = __</w:t>
-      </w:r>
-      <w:proofErr w:type="gramStart"/>
-      <w:r>
-        <w:t>invoke(</w:t>
-      </w:r>
-      <w:proofErr w:type="spellStart"/>
-      <w:proofErr w:type="gramEnd"/>
-      <w:r>
-        <w:t>params</w:t>
-      </w:r>
-      <w:proofErr w:type="spellEnd"/>
-      <w:r>
-        <w:t xml:space="preserve">, </w:t>
-      </w:r>
-      <w:proofErr w:type="spellStart"/>
-      <w:r>
-        <w:t>rtvlType</w:t>
-      </w:r>
-      <w:proofErr w:type="spellEnd"/>
-      <w:r>
-        <w:t>)</w:t>
-      </w:r>
-    </w:p>
-    <w:p>
-      <w:r>
-        <w:t xml:space="preserve">                </w:t>
-      </w:r>
-      <w:proofErr w:type="spellStart"/>
-      <w:proofErr w:type="gramStart"/>
-      <w:r>
-        <w:t>rtvl</w:t>
-      </w:r>
-      <w:proofErr w:type="spellEnd"/>
-      <w:proofErr w:type="gramEnd"/>
-      <w:r>
-        <w:t xml:space="preserve"> = New </w:t>
-      </w:r>
-      <w:proofErr w:type="spellStart"/>
-      <w:r>
-        <w:t>Rtvl</w:t>
-      </w:r>
-      <w:proofErr w:type="spellEnd"/>
-      <w:r>
-        <w:t xml:space="preserve">(value, </w:t>
-      </w:r>
-      <w:proofErr w:type="spellStart"/>
-      <w:r>
-        <w:t>rtvlType</w:t>
-      </w:r>
-      <w:proofErr w:type="spellEnd"/>
-      <w:r>
-        <w:t>)</w:t>
-      </w:r>
-    </w:p>
-    <w:p>
-      <w:r>
+        <w:t xml:space="preserve">The </w:t>
+      </w:r>
+      <w:r>
+        <w:t>linq expression is much useful in the VisualBasic programming.</w:t>
+      </w:r>
+      <w:r>
+        <w:t xml:space="preserve"> </w:t>
+      </w:r>
+    </w:p>
+    <w:p>
+      <w:r>
+        <w:rPr>
+          <w:noProof/>
+        </w:rPr>
         <w:lastRenderedPageBreak/>
-        <w:t xml:space="preserve">            Catch ex As Exception</w:t>
-      </w:r>
-    </w:p>
-    <w:p>
-      <w:r>
-        <w:t xml:space="preserve">                </w:t>
-      </w:r>
-      <w:proofErr w:type="gramStart"/>
-      <w:r>
-        <w:t>ex</w:t>
-      </w:r>
-      <w:proofErr w:type="gramEnd"/>
-      <w:r>
-        <w:t xml:space="preserve"> = New Exception(</w:t>
-      </w:r>
-      <w:proofErr w:type="spellStart"/>
-      <w:r>
-        <w:t>params.GetJson</w:t>
-      </w:r>
-      <w:proofErr w:type="spellEnd"/>
-      <w:r>
-        <w:t>, ex)</w:t>
-      </w:r>
-    </w:p>
-    <w:p>
-      <w:r>
-        <w:t xml:space="preserve">                </w:t>
-      </w:r>
-      <w:proofErr w:type="spellStart"/>
-      <w:proofErr w:type="gramStart"/>
-      <w:r>
-        <w:t>rtvl</w:t>
-      </w:r>
-      <w:proofErr w:type="spellEnd"/>
-      <w:proofErr w:type="gramEnd"/>
-      <w:r>
-        <w:t xml:space="preserve"> = New </w:t>
-      </w:r>
-      <w:proofErr w:type="spellStart"/>
-      <w:r>
-        <w:t>Rtvl</w:t>
-      </w:r>
-      <w:proofErr w:type="spellEnd"/>
-      <w:r>
-        <w:t>(ex)</w:t>
-      </w:r>
-    </w:p>
-    <w:p>
-      <w:r>
-        <w:t xml:space="preserve">            End Try</w:t>
-      </w:r>
-    </w:p>
-    <w:p/>
-    <w:p>
-      <w:r>
-        <w:t xml:space="preserve">            Return </w:t>
-      </w:r>
-      <w:proofErr w:type="spellStart"/>
-      <w:r>
-        <w:t>rtvl</w:t>
-      </w:r>
-      <w:proofErr w:type="spellEnd"/>
-    </w:p>
-    <w:p>
-      <w:r>
-        <w:t xml:space="preserve">        End Function</w:t>
-      </w:r>
-    </w:p>
-    <w:p>
-      <w:pPr>
-        <w:rPr>
-          <w:rFonts w:hint="eastAsia"/>
-        </w:rPr>
-      </w:pPr>
-    </w:p>
-    <w:p>
-      <w:pPr>
-        <w:pStyle w:val="2"/>
-      </w:pPr>
-      <w:r>
-        <w:rPr>
-          <w:rFonts w:hint="eastAsia"/>
-        </w:rPr>
-        <w:t>Remote</w:t>
-      </w:r>
-      <w:r>
-        <w:t xml:space="preserve"> Linq</w:t>
-      </w:r>
-    </w:p>
-    <w:p>
-      <w:r>
-        <w:rPr>
-          <w:rFonts w:hint="eastAsia"/>
-        </w:rPr>
-        <w:t xml:space="preserve">The </w:t>
-      </w:r>
-      <w:r>
-        <w:t>linq expression is much useful in the VisualBasic programming.</w:t>
-      </w:r>
-      <w:r>
-        <w:t xml:space="preserve"> </w:t>
-      </w:r>
-    </w:p>
-    <w:p>
-      <w:r>
-        <w:rPr>
-          <w:noProof/>
-        </w:rPr>
         <w:drawing>
           <wp:inline distT="0" distB="0" distL="0" distR="0">
             <wp:extent cx="5943600" cy="3586480"/>
@@ -1156,7 +1335,7 @@
                     <pic:cNvPicPr/>
                   </pic:nvPicPr>
                   <pic:blipFill>
-                    <a:blip r:embed="rId9" cstate="print">
+                    <a:blip r:embed="rId12" cstate="print">
                       <a:extLst>
                         <a:ext uri="{28A0092B-C50C-407E-A947-70E740481C1C}">
                           <a14:useLocalDpi xmlns:a14="http://schemas.microsoft.com/office/drawing/2010/main" val="0"/>
@@ -1187,11 +1366,12 @@
       <w:pPr>
         <w:pStyle w:val="3"/>
       </w:pPr>
+      <w:bookmarkStart w:id="0" w:name="_GoBack"/>
+      <w:bookmarkEnd w:id="0"/>
       <w:r>
         <w:rPr>
           <w:rFonts w:hint="eastAsia"/>
         </w:rPr>
-        <w:lastRenderedPageBreak/>
         <w:t>Remote</w:t>
       </w:r>
       <w:r>
@@ -2282,6 +2462,7 @@
           <w:szCs w:val="19"/>
           <w:highlight w:val="white"/>
         </w:rPr>
+        <w:lastRenderedPageBreak/>
         <w:t xml:space="preserve">        </w:t>
       </w:r>
       <w:r>
@@ -3816,7 +3997,6 @@
           <w:szCs w:val="19"/>
           <w:highlight w:val="white"/>
         </w:rPr>
-        <w:lastRenderedPageBreak/>
         <w:t xml:space="preserve">        </w:t>
       </w:r>
       <w:r>
@@ -5917,6 +6097,7 @@
           <w:szCs w:val="19"/>
           <w:highlight w:val="white"/>
         </w:rPr>
+        <w:lastRenderedPageBreak/>
         <w:t xml:space="preserve">                    </w:t>
       </w:r>
       <w:r>
@@ -7087,7 +7268,6 @@
           <w:szCs w:val="19"/>
           <w:highlight w:val="white"/>
         </w:rPr>
-        <w:lastRenderedPageBreak/>
         <w:t xml:space="preserve">            </w:t>
       </w:r>
       <w:proofErr w:type="gramStart"/>
@@ -7448,6 +7628,7 @@
     </w:p>
     <w:p>
       <w:r>
+        <w:lastRenderedPageBreak/>
         <w:t xml:space="preserve">        Implements </w:t>
       </w:r>
       <w:proofErr w:type="spellStart"/>
@@ -7525,74 +7706,1760 @@
     </w:p>
     <w:p>
       <w:r>
+        <w:t xml:space="preserve">        Public </w:t>
+      </w:r>
+      <w:proofErr w:type="spellStart"/>
+      <w:r>
+        <w:t>ReadOnly</w:t>
+      </w:r>
+      <w:proofErr w:type="spellEnd"/>
+      <w:r>
+        <w:t xml:space="preserve"> Property Portal </w:t>
+      </w:r>
+      <w:proofErr w:type="gramStart"/>
+      <w:r>
+        <w:t>As</w:t>
+      </w:r>
+      <w:proofErr w:type="gramEnd"/>
+      <w:r>
+        <w:t xml:space="preserve"> </w:t>
+      </w:r>
+      <w:proofErr w:type="spellStart"/>
+      <w:r>
+        <w:t>IPEndPoint</w:t>
+      </w:r>
+      <w:proofErr w:type="spellEnd"/>
+    </w:p>
+    <w:p/>
+    <w:p>
+      <w:r>
+        <w:t xml:space="preserve">        </w:t>
+      </w:r>
+      <w:proofErr w:type="spellStart"/>
+      <w:r>
+        <w:t>ReadOnly</w:t>
+      </w:r>
+      <w:proofErr w:type="spellEnd"/>
+      <w:r>
+        <w:t xml:space="preserve"> invoke As </w:t>
+      </w:r>
+      <w:proofErr w:type="spellStart"/>
+      <w:r>
+        <w:t>AsynInvoke</w:t>
+      </w:r>
+      <w:proofErr w:type="spellEnd"/>
+    </w:p>
+    <w:p>
+      <w:r>
+        <w:t xml:space="preserve">        </w:t>
+      </w:r>
+      <w:proofErr w:type="spellStart"/>
+      <w:r>
+        <w:t>ReadOnly</w:t>
+      </w:r>
+      <w:proofErr w:type="spellEnd"/>
+      <w:r>
+        <w:t xml:space="preserve"> </w:t>
+      </w:r>
+      <w:proofErr w:type="spellStart"/>
+      <w:r>
+        <w:t>req</w:t>
+      </w:r>
+      <w:proofErr w:type="spellEnd"/>
+      <w:r>
+        <w:t xml:space="preserve"> As New </w:t>
+      </w:r>
+      <w:proofErr w:type="spellStart"/>
+      <w:proofErr w:type="gramStart"/>
+      <w:r>
+        <w:t>RequestStream</w:t>
+      </w:r>
+      <w:proofErr w:type="spellEnd"/>
+      <w:r>
+        <w:t>(</w:t>
+      </w:r>
+      <w:proofErr w:type="spellStart"/>
+      <w:proofErr w:type="gramEnd"/>
+      <w:r>
+        <w:t>Protocols.ProtocolEntry</w:t>
+      </w:r>
+      <w:proofErr w:type="spellEnd"/>
+      <w:r>
+        <w:t xml:space="preserve">, </w:t>
+      </w:r>
+      <w:proofErr w:type="spellStart"/>
+      <w:r>
+        <w:t>TaskProtocols.MoveNext</w:t>
+      </w:r>
+      <w:proofErr w:type="spellEnd"/>
+      <w:r>
+        <w:t>)</w:t>
+      </w:r>
+    </w:p>
+    <w:p/>
+    <w:p>
+      <w:r>
+        <w:t xml:space="preserve">        ''' &lt;summary&gt;</w:t>
+      </w:r>
+    </w:p>
+    <w:p>
+      <w:r>
+        <w:t xml:space="preserve">        ''' Creates a linq source reader from the remote entry point</w:t>
+      </w:r>
+    </w:p>
+    <w:p>
+      <w:r>
+        <w:t xml:space="preserve">        ''' &lt;/summary&gt;</w:t>
+      </w:r>
+    </w:p>
+    <w:p>
+      <w:r>
+        <w:t xml:space="preserve">        ''' &lt;</w:t>
+      </w:r>
+      <w:proofErr w:type="spellStart"/>
+      <w:r>
+        <w:t>param</w:t>
+      </w:r>
+      <w:proofErr w:type="spellEnd"/>
+      <w:r>
+        <w:t xml:space="preserve"> name="portal"&gt;&lt;/</w:t>
+      </w:r>
+      <w:proofErr w:type="spellStart"/>
+      <w:r>
+        <w:t>param</w:t>
+      </w:r>
+      <w:proofErr w:type="spellEnd"/>
+      <w:r>
+        <w:t>&gt;</w:t>
+      </w:r>
+    </w:p>
+    <w:p>
+      <w:r>
+        <w:t xml:space="preserve">        Sub </w:t>
+      </w:r>
+      <w:proofErr w:type="gramStart"/>
+      <w:r>
+        <w:t>New(</w:t>
+      </w:r>
+      <w:proofErr w:type="gramEnd"/>
+      <w:r>
+        <w:t xml:space="preserve">portal As </w:t>
+      </w:r>
+      <w:proofErr w:type="spellStart"/>
+      <w:r>
+        <w:t>IPEndPoint</w:t>
+      </w:r>
+      <w:proofErr w:type="spellEnd"/>
+      <w:r>
+        <w:t>)</w:t>
+      </w:r>
+    </w:p>
+    <w:p>
+      <w:r>
+        <w:t xml:space="preserve">            </w:t>
+      </w:r>
+      <w:proofErr w:type="spellStart"/>
+      <w:r>
+        <w:t>Me.Portal</w:t>
+      </w:r>
+      <w:proofErr w:type="spellEnd"/>
+      <w:r>
+        <w:t xml:space="preserve"> = portal</w:t>
+      </w:r>
+    </w:p>
+    <w:p>
+      <w:r>
+        <w:t xml:space="preserve">            </w:t>
+      </w:r>
+      <w:proofErr w:type="spellStart"/>
+      <w:r>
+        <w:t>Me.invoke</w:t>
+      </w:r>
+      <w:proofErr w:type="spellEnd"/>
+      <w:r>
+        <w:t xml:space="preserve"> = New </w:t>
+      </w:r>
+      <w:proofErr w:type="spellStart"/>
+      <w:proofErr w:type="gramStart"/>
+      <w:r>
+        <w:t>AsynInvoke</w:t>
+      </w:r>
+      <w:proofErr w:type="spellEnd"/>
+      <w:r>
+        <w:t>(</w:t>
+      </w:r>
+      <w:proofErr w:type="gramEnd"/>
+      <w:r>
+        <w:t>portal)</w:t>
+      </w:r>
+    </w:p>
+    <w:p>
+      <w:r>
+        <w:t xml:space="preserve">        End Sub</w:t>
+      </w:r>
+    </w:p>
+    <w:p/>
+    <w:p>
+      <w:r>
         <w:lastRenderedPageBreak/>
-        <w:t xml:space="preserve">        Public </w:t>
-      </w:r>
-      <w:proofErr w:type="spellStart"/>
-      <w:r>
-        <w:t>ReadOnly</w:t>
-      </w:r>
-      <w:proofErr w:type="spellEnd"/>
-      <w:r>
-        <w:t xml:space="preserve"> Property Portal </w:t>
-      </w:r>
-      <w:proofErr w:type="gramStart"/>
-      <w:r>
-        <w:t>As</w:t>
-      </w:r>
-      <w:proofErr w:type="gramEnd"/>
+        <w:t xml:space="preserve">        Public Overrides Function </w:t>
+      </w:r>
+      <w:proofErr w:type="spellStart"/>
+      <w:proofErr w:type="gramStart"/>
+      <w:r>
+        <w:t>ToString</w:t>
+      </w:r>
+      <w:proofErr w:type="spellEnd"/>
+      <w:r>
+        <w:t>(</w:t>
+      </w:r>
+      <w:proofErr w:type="gramEnd"/>
+      <w:r>
+        <w:t>) As String</w:t>
+      </w:r>
+    </w:p>
+    <w:p>
+      <w:r>
+        <w:t xml:space="preserve">            Return $"{</w:t>
+      </w:r>
+      <w:proofErr w:type="spellStart"/>
+      <w:r>
+        <w:t>Type.FullName</w:t>
+      </w:r>
+      <w:proofErr w:type="spellEnd"/>
+      <w:proofErr w:type="gramStart"/>
+      <w:r>
+        <w:t>}@</w:t>
+      </w:r>
+      <w:proofErr w:type="gramEnd"/>
+      <w:r>
+        <w:t>{</w:t>
+      </w:r>
+      <w:proofErr w:type="spellStart"/>
+      <w:r>
+        <w:t>Portal.ToString</w:t>
+      </w:r>
+      <w:proofErr w:type="spellEnd"/>
+      <w:r>
+        <w:t>}"</w:t>
+      </w:r>
+    </w:p>
+    <w:p>
+      <w:r>
+        <w:t xml:space="preserve">        End Function</w:t>
+      </w:r>
+    </w:p>
+    <w:p/>
+    <w:p>
+      <w:r>
+        <w:t xml:space="preserve">#Region "Implements </w:t>
+      </w:r>
+      <w:proofErr w:type="spellStart"/>
+      <w:proofErr w:type="gramStart"/>
+      <w:r>
+        <w:t>IEnumerable</w:t>
+      </w:r>
+      <w:proofErr w:type="spellEnd"/>
+      <w:r>
+        <w:t>(</w:t>
+      </w:r>
+      <w:proofErr w:type="gramEnd"/>
+      <w:r>
+        <w:t>Of T)"</w:t>
+      </w:r>
+    </w:p>
+    <w:p/>
+    <w:p>
+      <w:r>
+        <w:t xml:space="preserve">        Public Iterator Function </w:t>
+      </w:r>
+      <w:proofErr w:type="spellStart"/>
+      <w:proofErr w:type="gramStart"/>
+      <w:r>
+        <w:t>AsQuerable</w:t>
+      </w:r>
+      <w:proofErr w:type="spellEnd"/>
+      <w:r>
+        <w:t>(</w:t>
+      </w:r>
+      <w:proofErr w:type="gramEnd"/>
+      <w:r>
+        <w:t xml:space="preserve">) As </w:t>
+      </w:r>
+      <w:proofErr w:type="spellStart"/>
+      <w:r>
+        <w:t>IEnumerator</w:t>
+      </w:r>
+      <w:proofErr w:type="spellEnd"/>
+      <w:r>
+        <w:t xml:space="preserve">(Of T) Implements </w:t>
+      </w:r>
+      <w:proofErr w:type="spellStart"/>
+      <w:r>
+        <w:t>IEnumerable</w:t>
+      </w:r>
+      <w:proofErr w:type="spellEnd"/>
+      <w:r>
+        <w:t>(Of T).</w:t>
+      </w:r>
+      <w:proofErr w:type="spellStart"/>
+      <w:r>
+        <w:t>GetEnumerator</w:t>
+      </w:r>
+      <w:proofErr w:type="spellEnd"/>
+    </w:p>
+    <w:p>
+      <w:r>
+        <w:t xml:space="preserve">            Call </w:t>
+      </w:r>
+      <w:proofErr w:type="spellStart"/>
+      <w:proofErr w:type="gramStart"/>
+      <w:r>
+        <w:t>invoke.SendMessage</w:t>
+      </w:r>
+      <w:proofErr w:type="spellEnd"/>
+      <w:r>
+        <w:t>(</w:t>
+      </w:r>
+      <w:proofErr w:type="spellStart"/>
+      <w:proofErr w:type="gramEnd"/>
+      <w:r>
+        <w:t>Protocols.LinqReset</w:t>
+      </w:r>
+      <w:proofErr w:type="spellEnd"/>
+      <w:r>
+        <w:t>)  ' resets the remote linq source read position</w:t>
+      </w:r>
+    </w:p>
+    <w:p/>
+    <w:p>
+      <w:r>
+        <w:t xml:space="preserve">            Do While True</w:t>
+      </w:r>
+    </w:p>
+    <w:p>
+      <w:r>
+        <w:t xml:space="preserve">                Dim rep As </w:t>
+      </w:r>
+      <w:proofErr w:type="spellStart"/>
+      <w:r>
+        <w:t>RequestStream</w:t>
+      </w:r>
+      <w:proofErr w:type="spellEnd"/>
+      <w:r>
+        <w:t xml:space="preserve"> = </w:t>
+      </w:r>
+      <w:proofErr w:type="spellStart"/>
+      <w:proofErr w:type="gramStart"/>
+      <w:r>
+        <w:t>invoke.SendMessage</w:t>
+      </w:r>
+      <w:proofErr w:type="spellEnd"/>
+      <w:r>
+        <w:t>(</w:t>
+      </w:r>
+      <w:proofErr w:type="spellStart"/>
+      <w:proofErr w:type="gramEnd"/>
+      <w:r>
+        <w:t>req</w:t>
+      </w:r>
+      <w:proofErr w:type="spellEnd"/>
+      <w:r>
+        <w:t>)</w:t>
+      </w:r>
+    </w:p>
+    <w:p>
+      <w:r>
+        <w:t xml:space="preserve">                Dim </w:t>
+      </w:r>
+      <w:proofErr w:type="spellStart"/>
+      <w:r>
+        <w:t>json</w:t>
+      </w:r>
+      <w:proofErr w:type="spellEnd"/>
+      <w:r>
+        <w:t xml:space="preserve"> As String = rep.GetUTF8String</w:t>
+      </w:r>
+    </w:p>
+    <w:p>
+      <w:r>
+        <w:t xml:space="preserve">                Dim value As Object = </w:t>
+      </w:r>
+      <w:proofErr w:type="spellStart"/>
+      <w:proofErr w:type="gramStart"/>
+      <w:r>
+        <w:t>Serialization.LoadObject</w:t>
+      </w:r>
+      <w:proofErr w:type="spellEnd"/>
+      <w:r>
+        <w:t>(</w:t>
+      </w:r>
+      <w:proofErr w:type="spellStart"/>
+      <w:proofErr w:type="gramEnd"/>
+      <w:r>
+        <w:t>json</w:t>
+      </w:r>
+      <w:proofErr w:type="spellEnd"/>
+      <w:r>
+        <w:t>, Type)</w:t>
+      </w:r>
+    </w:p>
+    <w:p>
+      <w:r>
+        <w:t xml:space="preserve">                Dim x As T = </w:t>
+      </w:r>
+      <w:proofErr w:type="spellStart"/>
+      <w:proofErr w:type="gramStart"/>
+      <w:r>
+        <w:t>DirectCast</w:t>
+      </w:r>
+      <w:proofErr w:type="spellEnd"/>
+      <w:r>
+        <w:t>(</w:t>
+      </w:r>
+      <w:proofErr w:type="gramEnd"/>
+      <w:r>
+        <w:t>value, T)</w:t>
+      </w:r>
+    </w:p>
+    <w:p/>
+    <w:p>
+      <w:r>
+        <w:t xml:space="preserve">                Yield x</w:t>
+      </w:r>
+    </w:p>
+    <w:p/>
+    <w:p>
+      <w:r>
+        <w:t xml:space="preserve">                If </w:t>
+      </w:r>
+      <w:proofErr w:type="spellStart"/>
+      <w:r>
+        <w:t>rep.ProtocolCategory</w:t>
+      </w:r>
+      <w:proofErr w:type="spellEnd"/>
+      <w:r>
+        <w:t xml:space="preserve"> = </w:t>
+      </w:r>
+      <w:proofErr w:type="spellStart"/>
+      <w:r>
+        <w:t>TaskProtocols.ReadsDone</w:t>
+      </w:r>
+      <w:proofErr w:type="spellEnd"/>
+      <w:r>
+        <w:t xml:space="preserve"> Then</w:t>
+      </w:r>
+    </w:p>
+    <w:p>
+      <w:r>
+        <w:t xml:space="preserve">                    Exit Do</w:t>
+      </w:r>
+    </w:p>
+    <w:p>
+      <w:r>
+        <w:t xml:space="preserve">                End If</w:t>
+      </w:r>
+    </w:p>
+    <w:p>
+      <w:r>
+        <w:t xml:space="preserve">            Loop</w:t>
+      </w:r>
+    </w:p>
+    <w:p>
+      <w:r>
+        <w:t xml:space="preserve">        End Function</w:t>
+      </w:r>
+    </w:p>
+    <w:p/>
+    <w:p>
+      <w:r>
+        <w:t xml:space="preserve">        Private Iterator Function </w:t>
+      </w:r>
+      <w:proofErr w:type="spellStart"/>
+      <w:r>
+        <w:t>IEnumerable_</w:t>
+      </w:r>
+      <w:proofErr w:type="gramStart"/>
+      <w:r>
+        <w:t>GetEnumerator</w:t>
+      </w:r>
+      <w:proofErr w:type="spellEnd"/>
+      <w:r>
+        <w:t>(</w:t>
+      </w:r>
+      <w:proofErr w:type="gramEnd"/>
+      <w:r>
+        <w:t xml:space="preserve">) As </w:t>
+      </w:r>
+      <w:proofErr w:type="spellStart"/>
+      <w:r>
+        <w:t>IEnumerator</w:t>
+      </w:r>
+      <w:proofErr w:type="spellEnd"/>
+      <w:r>
+        <w:t xml:space="preserve"> Implements </w:t>
+      </w:r>
+      <w:proofErr w:type="spellStart"/>
+      <w:r>
+        <w:t>IEnumerable.GetEnumerator</w:t>
+      </w:r>
+      <w:proofErr w:type="spellEnd"/>
+    </w:p>
+    <w:p>
+      <w:r>
+        <w:lastRenderedPageBreak/>
+        <w:t xml:space="preserve">            Yield </w:t>
+      </w:r>
+      <w:proofErr w:type="spellStart"/>
+      <w:proofErr w:type="gramStart"/>
+      <w:r>
+        <w:t>AsQuerable</w:t>
+      </w:r>
+      <w:proofErr w:type="spellEnd"/>
+      <w:r>
+        <w:t>()</w:t>
+      </w:r>
+      <w:proofErr w:type="gramEnd"/>
+    </w:p>
+    <w:p>
+      <w:r>
+        <w:t xml:space="preserve">        End Function</w:t>
+      </w:r>
+    </w:p>
+    <w:p/>
+    <w:p>
+      <w:r>
+        <w:t>#End Region</w:t>
+      </w:r>
+    </w:p>
+    <w:p/>
+    <w:p>
+      <w:r>
+        <w:t xml:space="preserve">        ''' &lt;summary&gt;</w:t>
+      </w:r>
+    </w:p>
+    <w:p>
+      <w:pPr>
+        <w:rPr>
+          <w:rFonts w:hint="eastAsia"/>
+        </w:rPr>
+      </w:pPr>
+      <w:r>
+        <w:rPr>
+          <w:rFonts w:hint="eastAsia"/>
+        </w:rPr>
+        <w:t xml:space="preserve">        ''' Automatically free the remote resource</w:t>
+      </w:r>
+      <w:proofErr w:type="gramStart"/>
+      <w:r>
+        <w:rPr>
+          <w:rFonts w:hint="eastAsia"/>
+        </w:rPr>
+        <w:t>.(</w:t>
+      </w:r>
+      <w:proofErr w:type="gramEnd"/>
+      <w:r>
+        <w:rPr>
+          <w:rFonts w:hint="eastAsia"/>
+        </w:rPr>
+        <w:t>释放远程主机上面的资源</w:t>
+      </w:r>
+      <w:r>
+        <w:rPr>
+          <w:rFonts w:hint="eastAsia"/>
+        </w:rPr>
+        <w:t>)</w:t>
+      </w:r>
+    </w:p>
+    <w:p>
+      <w:r>
+        <w:t xml:space="preserve">        ''' &lt;/summary&gt;</w:t>
+      </w:r>
+    </w:p>
+    <w:p>
+      <w:r>
+        <w:t xml:space="preserve">        Private Sub __</w:t>
+      </w:r>
+      <w:proofErr w:type="gramStart"/>
+      <w:r>
+        <w:t>free()</w:t>
+      </w:r>
+      <w:proofErr w:type="gramEnd"/>
+    </w:p>
+    <w:p>
+      <w:r>
+        <w:t xml:space="preserve">            Dim </w:t>
+      </w:r>
+      <w:proofErr w:type="spellStart"/>
+      <w:r>
+        <w:t>uid</w:t>
+      </w:r>
+      <w:proofErr w:type="spellEnd"/>
+      <w:r>
+        <w:t xml:space="preserve"> As String = </w:t>
+      </w:r>
+      <w:proofErr w:type="spellStart"/>
+      <w:r>
+        <w:t>Portal.ToString</w:t>
+      </w:r>
+      <w:proofErr w:type="spellEnd"/>
+    </w:p>
+    <w:p>
+      <w:r>
+        <w:t xml:space="preserve">            Dim </w:t>
+      </w:r>
+      <w:proofErr w:type="spellStart"/>
+      <w:r>
+        <w:t>req</w:t>
+      </w:r>
+      <w:proofErr w:type="spellEnd"/>
+      <w:r>
+        <w:t xml:space="preserve"> As New </w:t>
+      </w:r>
+      <w:proofErr w:type="spellStart"/>
+      <w:proofErr w:type="gramStart"/>
+      <w:r>
+        <w:t>RequestStream</w:t>
+      </w:r>
+      <w:proofErr w:type="spellEnd"/>
+      <w:r>
+        <w:t>(</w:t>
+      </w:r>
+      <w:proofErr w:type="spellStart"/>
+      <w:proofErr w:type="gramEnd"/>
+      <w:r>
+        <w:t>ProtocolEntry</w:t>
+      </w:r>
+      <w:proofErr w:type="spellEnd"/>
+      <w:r>
+        <w:t xml:space="preserve">, </w:t>
+      </w:r>
+      <w:proofErr w:type="spellStart"/>
+      <w:r>
+        <w:t>TaskProtocols.Free</w:t>
+      </w:r>
+      <w:proofErr w:type="spellEnd"/>
+      <w:r>
+        <w:t xml:space="preserve">, </w:t>
+      </w:r>
+      <w:proofErr w:type="spellStart"/>
+      <w:r>
+        <w:t>uid</w:t>
+      </w:r>
+      <w:proofErr w:type="spellEnd"/>
+      <w:r>
+        <w:t>)</w:t>
+      </w:r>
+    </w:p>
+    <w:p>
+      <w:r>
+        <w:t xml:space="preserve">            Call </w:t>
+      </w:r>
+      <w:proofErr w:type="spellStart"/>
+      <w:proofErr w:type="gramStart"/>
+      <w:r>
+        <w:t>invoke.SendMessage</w:t>
+      </w:r>
+      <w:proofErr w:type="spellEnd"/>
+      <w:r>
+        <w:t>(</w:t>
+      </w:r>
+      <w:proofErr w:type="spellStart"/>
+      <w:proofErr w:type="gramEnd"/>
+      <w:r>
+        <w:t>req</w:t>
+      </w:r>
+      <w:proofErr w:type="spellEnd"/>
+      <w:r>
+        <w:t>)</w:t>
+      </w:r>
+    </w:p>
+    <w:p>
+      <w:r>
+        <w:t xml:space="preserve">        End Sub</w:t>
+      </w:r>
+    </w:p>
+    <w:p/>
+    <w:p>
+      <w:r>
+        <w:t>#Region "</w:t>
+      </w:r>
+      <w:proofErr w:type="spellStart"/>
+      <w:r>
+        <w:t>IDisposable</w:t>
+      </w:r>
+      <w:proofErr w:type="spellEnd"/>
+      <w:r>
+        <w:t xml:space="preserve"> Support"</w:t>
+      </w:r>
+    </w:p>
+    <w:p>
+      <w:r>
+        <w:t xml:space="preserve">        Private </w:t>
+      </w:r>
+      <w:proofErr w:type="spellStart"/>
+      <w:proofErr w:type="gramStart"/>
+      <w:r>
+        <w:t>disposedValue</w:t>
+      </w:r>
+      <w:proofErr w:type="spellEnd"/>
+      <w:proofErr w:type="gramEnd"/>
+      <w:r>
+        <w:t xml:space="preserve"> As Boolean ' To detect redundant calls</w:t>
+      </w:r>
+    </w:p>
+    <w:p/>
+    <w:p>
+      <w:r>
+        <w:t xml:space="preserve">        </w:t>
+      </w:r>
+      <w:proofErr w:type="gramStart"/>
+      <w:r>
+        <w:t xml:space="preserve">' </w:t>
+      </w:r>
+      <w:proofErr w:type="spellStart"/>
+      <w:r>
+        <w:t>IDisposable</w:t>
+      </w:r>
+      <w:proofErr w:type="spellEnd"/>
+      <w:proofErr w:type="gramEnd"/>
+    </w:p>
+    <w:p>
+      <w:r>
+        <w:t xml:space="preserve">        Protected </w:t>
+      </w:r>
+      <w:proofErr w:type="spellStart"/>
+      <w:r>
+        <w:t>Overridable</w:t>
+      </w:r>
+      <w:proofErr w:type="spellEnd"/>
+      <w:r>
+        <w:t xml:space="preserve"> Sub </w:t>
+      </w:r>
+      <w:proofErr w:type="gramStart"/>
+      <w:r>
+        <w:t>Dispose(</w:t>
+      </w:r>
+      <w:proofErr w:type="gramEnd"/>
+      <w:r>
+        <w:t>disposing As Boolean)</w:t>
+      </w:r>
+    </w:p>
+    <w:p>
+      <w:r>
+        <w:t xml:space="preserve">            If Not </w:t>
+      </w:r>
+      <w:proofErr w:type="spellStart"/>
+      <w:r>
+        <w:t>Me.disposedValue</w:t>
+      </w:r>
+      <w:proofErr w:type="spellEnd"/>
+      <w:r>
+        <w:t xml:space="preserve"> Then</w:t>
+      </w:r>
+    </w:p>
+    <w:p>
+      <w:r>
+        <w:t xml:space="preserve">                If disposing </w:t>
+      </w:r>
+      <w:proofErr w:type="gramStart"/>
+      <w:r>
+        <w:t>Then</w:t>
+      </w:r>
+      <w:proofErr w:type="gramEnd"/>
+    </w:p>
+    <w:p>
+      <w:r>
+        <w:t xml:space="preserve">                    </w:t>
+      </w:r>
+      <w:proofErr w:type="gramStart"/>
+      <w:r>
+        <w:t>' TODO</w:t>
+      </w:r>
+      <w:proofErr w:type="gramEnd"/>
+      <w:r>
+        <w:t>: dispose managed state (managed objects).</w:t>
+      </w:r>
+    </w:p>
+    <w:p>
+      <w:r>
+        <w:t xml:space="preserve">                    Call __</w:t>
+      </w:r>
+      <w:proofErr w:type="gramStart"/>
+      <w:r>
+        <w:t>free()</w:t>
+      </w:r>
+      <w:proofErr w:type="gramEnd"/>
+    </w:p>
+    <w:p>
+      <w:r>
+        <w:t xml:space="preserve">                    Call </w:t>
+      </w:r>
+      <w:proofErr w:type="spellStart"/>
+      <w:r>
+        <w:t>invoke.Free</w:t>
+      </w:r>
+      <w:proofErr w:type="spellEnd"/>
+    </w:p>
+    <w:p>
+      <w:r>
+        <w:t xml:space="preserve">                End If</w:t>
+      </w:r>
+    </w:p>
+    <w:p/>
+    <w:p>
+      <w:r>
+        <w:t xml:space="preserve">                </w:t>
+      </w:r>
+      <w:proofErr w:type="gramStart"/>
+      <w:r>
+        <w:t>' TODO</w:t>
+      </w:r>
+      <w:proofErr w:type="gramEnd"/>
+      <w:r>
+        <w:t>: free unmanaged resources (unmanaged objects) and override Finalize() below.</w:t>
+      </w:r>
+    </w:p>
+    <w:p>
+      <w:r>
+        <w:t xml:space="preserve">                </w:t>
+      </w:r>
+      <w:proofErr w:type="gramStart"/>
+      <w:r>
+        <w:t>' TODO</w:t>
+      </w:r>
+      <w:proofErr w:type="gramEnd"/>
+      <w:r>
+        <w:t>: set large fields to null.</w:t>
+      </w:r>
+    </w:p>
+    <w:p>
+      <w:r>
+        <w:t xml:space="preserve">            End If</w:t>
+      </w:r>
+    </w:p>
+    <w:p>
+      <w:r>
+        <w:t xml:space="preserve">            </w:t>
+      </w:r>
+      <w:proofErr w:type="spellStart"/>
+      <w:r>
+        <w:t>Me.disposedValue</w:t>
+      </w:r>
+      <w:proofErr w:type="spellEnd"/>
+      <w:r>
+        <w:t xml:space="preserve"> = True</w:t>
+      </w:r>
+    </w:p>
+    <w:p>
+      <w:r>
+        <w:t xml:space="preserve">        End Sub</w:t>
+      </w:r>
+    </w:p>
+    <w:p/>
+    <w:p>
+      <w:r>
+        <w:t xml:space="preserve">        </w:t>
+      </w:r>
+      <w:proofErr w:type="gramStart"/>
+      <w:r>
+        <w:t>' TODO</w:t>
+      </w:r>
+      <w:proofErr w:type="gramEnd"/>
+      <w:r>
+        <w:t>: override Finalize() only if Dispose(disposing As Boolean) above has code to free unmanaged resources.</w:t>
+      </w:r>
+    </w:p>
+    <w:p>
+      <w:r>
+        <w:t xml:space="preserve">        'Protected Overrides Sub </w:t>
+      </w:r>
+      <w:proofErr w:type="gramStart"/>
+      <w:r>
+        <w:t>Finalize()</w:t>
+      </w:r>
+      <w:proofErr w:type="gramEnd"/>
+    </w:p>
+    <w:p>
+      <w:r>
+        <w:t xml:space="preserve">        '    ' Do not change this code.  Put cleanup code in </w:t>
+      </w:r>
+      <w:proofErr w:type="gramStart"/>
+      <w:r>
+        <w:t>Dispose(</w:t>
+      </w:r>
+      <w:proofErr w:type="gramEnd"/>
+      <w:r>
+        <w:t>disposing As Boolean) above.</w:t>
+      </w:r>
+    </w:p>
+    <w:p>
+      <w:r>
+        <w:t xml:space="preserve">        '    </w:t>
+      </w:r>
+      <w:proofErr w:type="gramStart"/>
+      <w:r>
+        <w:t>Dispose(</w:t>
+      </w:r>
+      <w:proofErr w:type="gramEnd"/>
+      <w:r>
+        <w:t>False)</w:t>
+      </w:r>
+    </w:p>
+    <w:p>
+      <w:r>
+        <w:t xml:space="preserve">        '    </w:t>
+      </w:r>
+      <w:proofErr w:type="spellStart"/>
+      <w:proofErr w:type="gramStart"/>
+      <w:r>
+        <w:t>MyBase.Finalize</w:t>
+      </w:r>
+      <w:proofErr w:type="spellEnd"/>
+      <w:r>
+        <w:t>()</w:t>
+      </w:r>
+      <w:proofErr w:type="gramEnd"/>
+    </w:p>
+    <w:p>
+      <w:r>
+        <w:t xml:space="preserve">        'End Sub</w:t>
+      </w:r>
+    </w:p>
+    <w:p/>
+    <w:p>
+      <w:r>
+        <w:t xml:space="preserve">        </w:t>
+      </w:r>
+      <w:proofErr w:type="gramStart"/>
+      <w:r>
+        <w:t>' This</w:t>
+      </w:r>
+      <w:proofErr w:type="gramEnd"/>
+      <w:r>
+        <w:t xml:space="preserve"> code added by Visual Basic to correctly implement the disposable pattern.</w:t>
+      </w:r>
+    </w:p>
+    <w:p>
+      <w:r>
+        <w:t xml:space="preserve">        Public Sub </w:t>
+      </w:r>
+      <w:proofErr w:type="gramStart"/>
+      <w:r>
+        <w:t>Dispose(</w:t>
+      </w:r>
+      <w:proofErr w:type="gramEnd"/>
+      <w:r>
+        <w:t xml:space="preserve">) Implements </w:t>
+      </w:r>
+      <w:proofErr w:type="spellStart"/>
+      <w:r>
+        <w:t>IDisposable.Dispose</w:t>
+      </w:r>
+      <w:proofErr w:type="spellEnd"/>
+    </w:p>
+    <w:p>
+      <w:r>
+        <w:t xml:space="preserve">            </w:t>
+      </w:r>
+      <w:proofErr w:type="gramStart"/>
+      <w:r>
+        <w:t>' Do</w:t>
+      </w:r>
+      <w:proofErr w:type="gramEnd"/>
+      <w:r>
+        <w:t xml:space="preserve"> not change this code.  Put cleanup code in </w:t>
+      </w:r>
+      <w:proofErr w:type="gramStart"/>
+      <w:r>
+        <w:t>Dispose(</w:t>
+      </w:r>
+      <w:proofErr w:type="gramEnd"/>
+      <w:r>
+        <w:t>disposing As Boolean) above.</w:t>
+      </w:r>
+    </w:p>
+    <w:p>
+      <w:r>
+        <w:t xml:space="preserve">            </w:t>
+      </w:r>
+      <w:proofErr w:type="gramStart"/>
+      <w:r>
+        <w:t>Dispose(</w:t>
+      </w:r>
+      <w:proofErr w:type="gramEnd"/>
+      <w:r>
+        <w:t>True)</w:t>
+      </w:r>
+    </w:p>
+    <w:p>
+      <w:r>
+        <w:t xml:space="preserve">            </w:t>
+      </w:r>
+      <w:proofErr w:type="gramStart"/>
+      <w:r>
+        <w:t>' TODO</w:t>
+      </w:r>
+      <w:proofErr w:type="gramEnd"/>
+      <w:r>
+        <w:t>: uncomment the following line if Finalize() is overridden above.</w:t>
+      </w:r>
+    </w:p>
+    <w:p>
+      <w:r>
+        <w:t xml:space="preserve">            </w:t>
+      </w:r>
+      <w:proofErr w:type="gramStart"/>
+      <w:r>
+        <w:t xml:space="preserve">' </w:t>
+      </w:r>
+      <w:proofErr w:type="spellStart"/>
+      <w:r>
+        <w:t>GC.SuppressFinalize</w:t>
+      </w:r>
+      <w:proofErr w:type="spellEnd"/>
+      <w:proofErr w:type="gramEnd"/>
+      <w:r>
+        <w:t>(Me)</w:t>
+      </w:r>
+    </w:p>
+    <w:p>
+      <w:r>
+        <w:t xml:space="preserve">        End Sub</w:t>
+      </w:r>
+    </w:p>
+    <w:p>
+      <w:r>
+        <w:t>#End Region</w:t>
+      </w:r>
+    </w:p>
+    <w:p>
+      <w:pPr>
+        <w:rPr>
+          <w:rFonts w:hint="eastAsia"/>
+        </w:rPr>
+      </w:pPr>
+      <w:r>
+        <w:t xml:space="preserve">    End Class</w:t>
+      </w:r>
+    </w:p>
+    <w:p>
+      <w:pPr>
+        <w:pStyle w:val="2"/>
+      </w:pPr>
+      <w:r>
+        <w:lastRenderedPageBreak/>
+        <w:t>Remote FileSystem</w:t>
+      </w:r>
+    </w:p>
+    <w:p/>
+    <w:p>
+      <w:pPr>
+        <w:pStyle w:val="2"/>
+      </w:pPr>
+      <w:r>
+        <w:rPr>
+          <w:rFonts w:hint="eastAsia"/>
+        </w:rPr>
+        <w:t>Additional</w:t>
+      </w:r>
+      <w:r>
+        <w:t xml:space="preserve">: Network </w:t>
+      </w:r>
+      <w:r>
+        <w:t xml:space="preserve">data </w:t>
+      </w:r>
+      <w:r>
+        <w:t>transfer in VisualBasic</w:t>
+      </w:r>
+    </w:p>
+    <w:p>
+      <w:pPr>
+        <w:pStyle w:val="3"/>
+      </w:pPr>
+      <w:r>
+        <w:t xml:space="preserve">Object </w:t>
+      </w:r>
+      <w:proofErr w:type="spellStart"/>
+      <w:r>
+        <w:t>Json</w:t>
+      </w:r>
+      <w:proofErr w:type="spellEnd"/>
+      <w:r>
+        <w:t xml:space="preserve"> Serialization</w:t>
+      </w:r>
+    </w:p>
+    <w:p>
+      <w:pPr>
+        <w:pStyle w:val="4"/>
+      </w:pPr>
+      <w:r>
+        <w:rPr>
+          <w:rFonts w:hint="eastAsia"/>
+        </w:rPr>
+        <w:t>Object</w:t>
+      </w:r>
+      <w:r>
+        <w:t xml:space="preserve"> Serialize as </w:t>
+      </w:r>
+      <w:proofErr w:type="spellStart"/>
+      <w:r>
+        <w:t>Json</w:t>
+      </w:r>
+      <w:proofErr w:type="spellEnd"/>
+      <w:r>
+        <w:t xml:space="preserve"> string</w:t>
+      </w:r>
+    </w:p>
+    <w:p>
+      <w:pPr>
+        <w:rPr>
+          <w:rFonts w:hint="eastAsia"/>
+        </w:rPr>
+      </w:pPr>
+      <w:r>
+        <w:rPr>
+          <w:rFonts w:hint="eastAsia"/>
+        </w:rPr>
+        <w:t xml:space="preserve">Imports </w:t>
+      </w:r>
+      <w:proofErr w:type="spellStart"/>
+      <w:r>
+        <w:t>Microsoft.VisualBasic.</w:t>
+      </w:r>
+      <w:r>
+        <w:t>Serialization</w:t>
+      </w:r>
+      <w:proofErr w:type="spellEnd"/>
+    </w:p>
+    <w:p>
+      <w:r>
+        <w:t xml:space="preserve">Dim </w:t>
+      </w:r>
+      <w:proofErr w:type="spellStart"/>
+      <w:r>
+        <w:t>json</w:t>
+      </w:r>
+      <w:proofErr w:type="spellEnd"/>
+      <w:r>
+        <w:t xml:space="preserve"> As String = </w:t>
+      </w:r>
+      <w:r>
+        <w:t>&lt;Your Object&gt;</w:t>
+      </w:r>
+      <w:r>
+        <w:t>.</w:t>
+      </w:r>
+      <w:proofErr w:type="spellStart"/>
+      <w:r>
+        <w:t>GetJson</w:t>
+      </w:r>
+      <w:proofErr w:type="spellEnd"/>
+    </w:p>
+    <w:p>
+      <w:pPr>
+        <w:pStyle w:val="4"/>
+      </w:pPr>
+      <w:proofErr w:type="spellStart"/>
+      <w:r>
+        <w:t>Des</w:t>
+      </w:r>
+      <w:r>
+        <w:rPr>
+          <w:rFonts w:hint="eastAsia"/>
+        </w:rPr>
+        <w:t>erialize</w:t>
+      </w:r>
+      <w:proofErr w:type="spellEnd"/>
+      <w:r>
+        <w:t xml:space="preserve"> the </w:t>
+      </w:r>
+      <w:proofErr w:type="spellStart"/>
+      <w:r>
+        <w:t>json</w:t>
+      </w:r>
+      <w:proofErr w:type="spellEnd"/>
+      <w:r>
+        <w:t xml:space="preserve"> string as .NET object</w:t>
+      </w:r>
+    </w:p>
+    <w:p>
+      <w:r>
+        <w:t xml:space="preserve">Dim </w:t>
+      </w:r>
+      <w:proofErr w:type="spellStart"/>
+      <w:r>
+        <w:t>params</w:t>
+      </w:r>
+      <w:proofErr w:type="spellEnd"/>
+      <w:r>
+        <w:t xml:space="preserve"> As </w:t>
+      </w:r>
+      <w:proofErr w:type="spellStart"/>
+      <w:r>
+        <w:t>InvokeInfo</w:t>
+      </w:r>
+      <w:proofErr w:type="spellEnd"/>
+      <w:r>
+        <w:t xml:space="preserve"> = </w:t>
+      </w:r>
+      <w:proofErr w:type="spellStart"/>
+      <w:proofErr w:type="gramStart"/>
+      <w:r>
+        <w:t>Microsoft.VisualBasic.</w:t>
+      </w:r>
+      <w:r>
+        <w:t>Serialization.LoadObject</w:t>
+      </w:r>
+      <w:proofErr w:type="spellEnd"/>
+      <w:r>
+        <w:t>(</w:t>
+      </w:r>
+      <w:proofErr w:type="gramEnd"/>
+      <w:r>
+        <w:t xml:space="preserve">Of </w:t>
+      </w:r>
+      <w:proofErr w:type="spellStart"/>
+      <w:r>
+        <w:t>InvokeInfo</w:t>
+      </w:r>
+      <w:proofErr w:type="spellEnd"/>
+      <w:r>
+        <w:t>)(args.GetUTF8String)</w:t>
+      </w:r>
+    </w:p>
+    <w:p/>
+    <w:p>
+      <w:pPr>
+        <w:rPr>
+          <w:rFonts w:hint="eastAsia"/>
+        </w:rPr>
+      </w:pPr>
+      <w:r>
+        <w:t xml:space="preserve">An alternative solution of the </w:t>
+      </w:r>
+      <w:proofErr w:type="spellStart"/>
+      <w:r>
+        <w:t>Json</w:t>
+      </w:r>
+      <w:proofErr w:type="spellEnd"/>
+      <w:r>
+        <w:t xml:space="preserve"> serialization in the .NET programming is </w:t>
+      </w:r>
+      <w:proofErr w:type="spellStart"/>
+      <w:r>
+        <w:t>NewtonSoft</w:t>
+      </w:r>
+      <w:proofErr w:type="spellEnd"/>
       <w:r>
         <w:t xml:space="preserve"> </w:t>
       </w:r>
       <w:proofErr w:type="spellStart"/>
       <w:r>
+        <w:t>Json</w:t>
+      </w:r>
+      <w:proofErr w:type="spellEnd"/>
+      <w:r>
+        <w:t xml:space="preserve"> library.</w:t>
+      </w:r>
+    </w:p>
+    <w:p>
+      <w:pPr>
+        <w:pStyle w:val="3"/>
+      </w:pPr>
+      <w:proofErr w:type="spellStart"/>
+      <w:r>
+        <w:t>SendMessage</w:t>
+      </w:r>
+      <w:proofErr w:type="spellEnd"/>
+    </w:p>
+    <w:p>
+      <w:pPr>
+        <w:rPr>
+          <w:rFonts w:hint="eastAsia"/>
+        </w:rPr>
+      </w:pPr>
+      <w:proofErr w:type="gramStart"/>
+      <w:r>
+        <w:t>‘ Remote</w:t>
+      </w:r>
+      <w:proofErr w:type="gramEnd"/>
+      <w:r>
+        <w:t xml:space="preserve"> machine network portal</w:t>
+      </w:r>
+    </w:p>
+    <w:p>
+      <w:r>
+        <w:t xml:space="preserve">Dim remote As </w:t>
+      </w:r>
+      <w:proofErr w:type="spellStart"/>
+      <w:r>
         <w:t>IPEndPoint</w:t>
       </w:r>
       <w:proofErr w:type="spellEnd"/>
     </w:p>
+    <w:p>
+      <w:proofErr w:type="gramStart"/>
+      <w:r>
+        <w:t>‘ Protocol</w:t>
+      </w:r>
+      <w:proofErr w:type="gramEnd"/>
+      <w:r>
+        <w:t xml:space="preserve"> request</w:t>
+      </w:r>
+    </w:p>
+    <w:p>
+      <w:r>
+        <w:t xml:space="preserve">Dim </w:t>
+      </w:r>
+      <w:proofErr w:type="spellStart"/>
+      <w:r>
+        <w:t>req</w:t>
+      </w:r>
+      <w:proofErr w:type="spellEnd"/>
+      <w:r>
+        <w:t xml:space="preserve"> As </w:t>
+      </w:r>
+      <w:proofErr w:type="spellStart"/>
+      <w:r>
+        <w:t>RequestStream</w:t>
+      </w:r>
+      <w:proofErr w:type="spellEnd"/>
+      <w:r>
+        <w:t xml:space="preserve"> = New </w:t>
+      </w:r>
+      <w:proofErr w:type="spellStart"/>
+      <w:proofErr w:type="gramStart"/>
+      <w:r>
+        <w:t>RequestStream</w:t>
+      </w:r>
+      <w:proofErr w:type="spellEnd"/>
+      <w:r>
+        <w:t>(</w:t>
+      </w:r>
+      <w:proofErr w:type="spellStart"/>
+      <w:proofErr w:type="gramEnd"/>
+      <w:r>
+        <w:t>ProtocolEntry</w:t>
+      </w:r>
+      <w:proofErr w:type="spellEnd"/>
+      <w:r>
+        <w:t xml:space="preserve">, </w:t>
+      </w:r>
+      <w:proofErr w:type="spellStart"/>
+      <w:r>
+        <w:t>TaskProtocols.Invoke</w:t>
+      </w:r>
+      <w:proofErr w:type="spellEnd"/>
+      <w:r>
+        <w:t xml:space="preserve">, </w:t>
+      </w:r>
+      <w:proofErr w:type="spellStart"/>
+      <w:r>
+        <w:t>ProtocolParameter</w:t>
+      </w:r>
+      <w:proofErr w:type="spellEnd"/>
+      <w:r>
+        <w:t>)</w:t>
+      </w:r>
+    </w:p>
+    <w:p>
+      <w:proofErr w:type="gramStart"/>
+      <w:r>
+        <w:t>‘ Send</w:t>
+      </w:r>
+      <w:proofErr w:type="gramEnd"/>
+      <w:r>
+        <w:t xml:space="preserve"> Protocol to invoke on the remote machine</w:t>
+      </w:r>
+    </w:p>
+    <w:p>
+      <w:r>
+        <w:t xml:space="preserve">Dim rep As </w:t>
+      </w:r>
+      <w:proofErr w:type="spellStart"/>
+      <w:r>
+        <w:t>RequestStream</w:t>
+      </w:r>
+      <w:proofErr w:type="spellEnd"/>
+      <w:r>
+        <w:t xml:space="preserve"> = New </w:t>
+      </w:r>
+      <w:proofErr w:type="spellStart"/>
+      <w:proofErr w:type="gramStart"/>
+      <w:r>
+        <w:t>AsynInvoke</w:t>
+      </w:r>
+      <w:proofErr w:type="spellEnd"/>
+      <w:r>
+        <w:t>(</w:t>
+      </w:r>
+      <w:proofErr w:type="gramEnd"/>
+      <w:r>
+        <w:t>remote).</w:t>
+      </w:r>
+      <w:proofErr w:type="spellStart"/>
+      <w:r>
+        <w:t>SendMessage</w:t>
+      </w:r>
+      <w:proofErr w:type="spellEnd"/>
+      <w:r>
+        <w:t>(</w:t>
+      </w:r>
+      <w:proofErr w:type="spellStart"/>
+      <w:r>
+        <w:t>req</w:t>
+      </w:r>
+      <w:proofErr w:type="spellEnd"/>
+      <w:r>
+        <w:t>)</w:t>
+      </w:r>
+    </w:p>
+    <w:p>
+      <w:proofErr w:type="gramStart"/>
+      <w:r>
+        <w:t>‘ Gets</w:t>
+      </w:r>
+      <w:proofErr w:type="gramEnd"/>
+      <w:r>
+        <w:t xml:space="preserve"> the remote returns value</w:t>
+      </w:r>
+    </w:p>
+    <w:p>
+      <w:pPr>
+        <w:rPr>
+          <w:rFonts w:hint="eastAsia"/>
+        </w:rPr>
+      </w:pPr>
+      <w:r>
+        <w:lastRenderedPageBreak/>
+        <w:t xml:space="preserve">Dim </w:t>
+      </w:r>
+      <w:proofErr w:type="spellStart"/>
+      <w:r>
+        <w:t>rtvl</w:t>
+      </w:r>
+      <w:proofErr w:type="spellEnd"/>
+      <w:r>
+        <w:t xml:space="preserve"> As </w:t>
+      </w:r>
+      <w:proofErr w:type="spellStart"/>
+      <w:r>
+        <w:t>Rtvl</w:t>
+      </w:r>
+      <w:proofErr w:type="spellEnd"/>
+      <w:r>
+        <w:t xml:space="preserve"> = </w:t>
+      </w:r>
+      <w:proofErr w:type="spellStart"/>
+      <w:proofErr w:type="gramStart"/>
+      <w:r>
+        <w:t>Serialization.LoadObject</w:t>
+      </w:r>
+      <w:proofErr w:type="spellEnd"/>
+      <w:r>
+        <w:t>(</w:t>
+      </w:r>
+      <w:proofErr w:type="gramEnd"/>
+      <w:r>
+        <w:t xml:space="preserve">Of </w:t>
+      </w:r>
+      <w:proofErr w:type="spellStart"/>
+      <w:r>
+        <w:t>Rtvl</w:t>
+      </w:r>
+      <w:proofErr w:type="spellEnd"/>
+      <w:r>
+        <w:t>)(rep.GetUTF8String)</w:t>
+      </w:r>
+    </w:p>
+    <w:p>
+      <w:pPr>
+        <w:pStyle w:val="3"/>
+      </w:pPr>
+      <w:r>
+        <w:t>Protocol Handler</w:t>
+      </w:r>
+    </w:p>
+    <w:p>
+      <w:r>
+        <w:rPr>
+          <w:rFonts w:hint="eastAsia"/>
+        </w:rPr>
+        <w:t>On the remote server machine</w:t>
+      </w:r>
+    </w:p>
+    <w:p>
+      <w:r>
+        <w:t>Imports Microsoft.VisualBasic.Net</w:t>
+      </w:r>
+    </w:p>
+    <w:p>
+      <w:r>
+        <w:t xml:space="preserve">Imports </w:t>
+      </w:r>
+      <w:proofErr w:type="spellStart"/>
+      <w:r>
+        <w:t>Microsoft.VisualBasic.Net.Protocol</w:t>
+      </w:r>
+      <w:proofErr w:type="spellEnd"/>
+    </w:p>
+    <w:p>
+      <w:r>
+        <w:t xml:space="preserve">Imports </w:t>
+      </w:r>
+      <w:proofErr w:type="spellStart"/>
+      <w:r>
+        <w:t>Microsoft.VisualBasic.Net.Protocol.Reflection</w:t>
+      </w:r>
+      <w:proofErr w:type="spellEnd"/>
+    </w:p>
+    <w:p>
+      <w:pPr>
+        <w:rPr>
+          <w:rFonts w:hint="eastAsia"/>
+        </w:rPr>
+      </w:pPr>
+    </w:p>
+    <w:p>
+      <w:r>
+        <w:t xml:space="preserve">Dim </w:t>
+      </w:r>
+      <w:proofErr w:type="spellStart"/>
+      <w:r>
+        <w:t>Responsehandler</w:t>
+      </w:r>
+      <w:proofErr w:type="spellEnd"/>
+      <w:r>
+        <w:t xml:space="preserve"> = </w:t>
+      </w:r>
+      <w:proofErr w:type="spellStart"/>
+      <w:r>
+        <w:t>AddressOf</w:t>
+      </w:r>
+      <w:proofErr w:type="spellEnd"/>
+      <w:r>
+        <w:t xml:space="preserve"> New </w:t>
+      </w:r>
+      <w:proofErr w:type="spellStart"/>
+      <w:proofErr w:type="gramStart"/>
+      <w:r>
+        <w:t>ProtocolHandler</w:t>
+      </w:r>
+      <w:proofErr w:type="spellEnd"/>
+      <w:r>
+        <w:t>(</w:t>
+      </w:r>
+      <w:proofErr w:type="gramEnd"/>
+      <w:r>
+        <w:t>Me).</w:t>
+      </w:r>
+      <w:proofErr w:type="spellStart"/>
+      <w:r>
+        <w:t>HandleRequest</w:t>
+      </w:r>
+      <w:proofErr w:type="spellEnd"/>
+    </w:p>
+    <w:p>
+      <w:pPr>
+        <w:rPr>
+          <w:rFonts w:hint="eastAsia"/>
+        </w:rPr>
+      </w:pPr>
+      <w:r>
+        <w:t xml:space="preserve">The </w:t>
+      </w:r>
+      <w:proofErr w:type="spellStart"/>
+      <w:r>
+        <w:t>Microsoft.VisualBasic.Net.Protocol.Reflection</w:t>
+      </w:r>
+      <w:r>
+        <w:t>.Protocol</w:t>
+      </w:r>
+      <w:proofErr w:type="spellEnd"/>
+      <w:r>
+        <w:rPr>
+          <w:rFonts w:hint="eastAsia"/>
+        </w:rPr>
+        <w:t xml:space="preserve"> </w:t>
+      </w:r>
+      <w:r>
+        <w:t xml:space="preserve">attribute is required of building a </w:t>
+      </w:r>
+      <w:r>
+        <w:t xml:space="preserve">protocols </w:t>
+      </w:r>
+      <w:r>
+        <w:t>flexible and high performance</w:t>
+      </w:r>
+      <w:r>
+        <w:t xml:space="preserve"> multiple threading </w:t>
+      </w:r>
+      <w:r>
+        <w:t>server side program.</w:t>
+      </w:r>
+    </w:p>
     <w:p/>
     <w:p>
-      <w:r>
-        <w:t xml:space="preserve">        </w:t>
-      </w:r>
-      <w:proofErr w:type="spellStart"/>
-      <w:r>
-        <w:t>ReadOnly</w:t>
-      </w:r>
-      <w:proofErr w:type="spellEnd"/>
-      <w:r>
-        <w:t xml:space="preserve"> invoke As </w:t>
-      </w:r>
-      <w:proofErr w:type="spellStart"/>
-      <w:r>
-        <w:t>AsynInvoke</w:t>
-      </w:r>
-      <w:proofErr w:type="spellEnd"/>
-    </w:p>
-    <w:p>
-      <w:r>
-        <w:t xml:space="preserve">        </w:t>
-      </w:r>
-      <w:proofErr w:type="spellStart"/>
-      <w:r>
-        <w:t>ReadOnly</w:t>
+      <w:pPr>
+        <w:pStyle w:val="3"/>
+      </w:pPr>
+      <w:r>
+        <w:t>Services Socket</w:t>
+      </w:r>
+    </w:p>
+    <w:p>
+      <w:r>
+        <w:t>Dim Server As</w:t>
+      </w:r>
+      <w:r>
+        <w:t xml:space="preserve"> New </w:t>
+      </w:r>
+      <w:proofErr w:type="spellStart"/>
+      <w:proofErr w:type="gramStart"/>
+      <w:r>
+        <w:t>TcpSynchronizationServicesSocket</w:t>
+      </w:r>
+      <w:proofErr w:type="spellEnd"/>
+      <w:r>
+        <w:t>(</w:t>
+      </w:r>
+      <w:proofErr w:type="spellStart"/>
+      <w:proofErr w:type="gramEnd"/>
+      <w:r>
+        <w:t>listenP</w:t>
+      </w:r>
+      <w:r>
+        <w:t>ort</w:t>
+      </w:r>
+      <w:proofErr w:type="spellEnd"/>
+      <w:r>
+        <w:t>)</w:t>
+      </w:r>
+    </w:p>
+    <w:p>
+      <w:proofErr w:type="gramStart"/>
+      <w:r>
+        <w:t>‘ Binding</w:t>
+      </w:r>
+      <w:proofErr w:type="gramEnd"/>
+      <w:r>
+        <w:t xml:space="preserve"> the protocol to your server socket</w:t>
+      </w:r>
+    </w:p>
+    <w:p>
+      <w:proofErr w:type="spellStart"/>
+      <w:r>
+        <w:t>Server.</w:t>
+      </w:r>
+      <w:r>
+        <w:t>Responsehandler</w:t>
+      </w:r>
+      <w:proofErr w:type="spellEnd"/>
+      <w:r>
+        <w:t xml:space="preserve"> = </w:t>
+      </w:r>
+      <w:proofErr w:type="spellStart"/>
+      <w:r>
+        <w:t>AddressOf</w:t>
+      </w:r>
+      <w:proofErr w:type="spellEnd"/>
+      <w:r>
+        <w:t xml:space="preserve"> New </w:t>
+      </w:r>
+      <w:proofErr w:type="spellStart"/>
+      <w:proofErr w:type="gramStart"/>
+      <w:r>
+        <w:t>ProtocolHandler</w:t>
+      </w:r>
+      <w:proofErr w:type="spellEnd"/>
+      <w:r>
+        <w:t>(</w:t>
+      </w:r>
+      <w:proofErr w:type="gramEnd"/>
+      <w:r>
+        <w:t>Me).</w:t>
+      </w:r>
+      <w:proofErr w:type="spellStart"/>
+      <w:r>
+        <w:t>HandleRequest</w:t>
+      </w:r>
+      <w:proofErr w:type="spellEnd"/>
+    </w:p>
+    <w:p>
+      <w:r>
+        <w:t xml:space="preserve">Call </w:t>
+      </w:r>
+      <w:proofErr w:type="spellStart"/>
+      <w:r>
+        <w:t>Server.Run</w:t>
+      </w:r>
+      <w:proofErr w:type="spellEnd"/>
+    </w:p>
+    <w:p>
+      <w:proofErr w:type="gramStart"/>
+      <w:r>
+        <w:t xml:space="preserve">‘ </w:t>
+      </w:r>
+      <w:r>
+        <w:t>Then</w:t>
+      </w:r>
+      <w:proofErr w:type="gramEnd"/>
+      <w:r>
+        <w:t xml:space="preserve"> the current thread will be </w:t>
+      </w:r>
+      <w:proofErr w:type="spellStart"/>
+      <w:r>
+        <w:t>bloked</w:t>
       </w:r>
       <w:proofErr w:type="spellEnd"/>
       <w:r>
         <w:t xml:space="preserve"> </w:t>
       </w:r>
-      <w:proofErr w:type="spellStart"/>
-      <w:r>
-        <w:t>req</w:t>
-      </w:r>
-      <w:proofErr w:type="spellEnd"/>
-      <w:r>
-        <w:t xml:space="preserve"> As New </w:t>
-      </w:r>
-      <w:proofErr w:type="spellStart"/>
-      <w:proofErr w:type="gramStart"/>
-      <w:r>
-        <w:t>RequestStream</w:t>
+      <w:r>
+        <w:rPr>
+          <w:rFonts w:hint="eastAsia"/>
+        </w:rPr>
+        <w:t xml:space="preserve">at </w:t>
+      </w:r>
+      <w:proofErr w:type="spellStart"/>
+      <w:r>
+        <w:t>Server.Run</w:t>
+      </w:r>
+      <w:proofErr w:type="spellEnd"/>
+      <w:r>
+        <w:t xml:space="preserve"> statement until the socket is disposed at other place</w:t>
+      </w:r>
+    </w:p>
+    <w:p>
+      <w:proofErr w:type="gramStart"/>
+      <w:r>
+        <w:t xml:space="preserve">‘ </w:t>
+      </w:r>
+      <w:r>
+        <w:t>Or</w:t>
+      </w:r>
+      <w:proofErr w:type="gramEnd"/>
+      <w:r>
+        <w:t xml:space="preserve"> </w:t>
+      </w:r>
+      <w:r>
+        <w:t>using the thread to run the socket</w:t>
+      </w:r>
+    </w:p>
+    <w:p>
+      <w:pPr>
+        <w:rPr>
+          <w:rFonts w:hint="eastAsia"/>
+        </w:rPr>
+      </w:pPr>
+      <w:r>
+        <w:t xml:space="preserve">Call </w:t>
+      </w:r>
+      <w:proofErr w:type="spellStart"/>
+      <w:proofErr w:type="gramStart"/>
+      <w:r>
+        <w:t>Microsoft.VisualBasic.Parallel.Run</w:t>
       </w:r>
       <w:proofErr w:type="spellEnd"/>
       <w:r>
@@ -7601,1040 +9468,20 @@
       <w:proofErr w:type="spellStart"/>
       <w:proofErr w:type="gramEnd"/>
       <w:r>
-        <w:t>Protocols.ProtocolEntry</w:t>
-      </w:r>
-      <w:proofErr w:type="spellEnd"/>
-      <w:r>
-        <w:t xml:space="preserve">, </w:t>
-      </w:r>
-      <w:proofErr w:type="spellStart"/>
-      <w:r>
-        <w:t>TaskProtocols.MoveNext</w:t>
+        <w:t>AddressOf</w:t>
+      </w:r>
+      <w:proofErr w:type="spellEnd"/>
+      <w:r>
+        <w:t xml:space="preserve"> </w:t>
+      </w:r>
+      <w:proofErr w:type="spellStart"/>
+      <w:r>
+        <w:t>Server.Run</w:t>
       </w:r>
       <w:proofErr w:type="spellEnd"/>
       <w:r>
         <w:t>)</w:t>
       </w:r>
-    </w:p>
-    <w:p/>
-    <w:p>
-      <w:r>
-        <w:t xml:space="preserve">        ''' &lt;summary&gt;</w:t>
-      </w:r>
-    </w:p>
-    <w:p>
-      <w:r>
-        <w:t xml:space="preserve">        ''' Creates a linq source reader from the remote entry point</w:t>
-      </w:r>
-    </w:p>
-    <w:p>
-      <w:r>
-        <w:t xml:space="preserve">        ''' &lt;/summary&gt;</w:t>
-      </w:r>
-    </w:p>
-    <w:p>
-      <w:r>
-        <w:t xml:space="preserve">        ''' &lt;</w:t>
-      </w:r>
-      <w:proofErr w:type="spellStart"/>
-      <w:r>
-        <w:t>param</w:t>
-      </w:r>
-      <w:proofErr w:type="spellEnd"/>
-      <w:r>
-        <w:t xml:space="preserve"> name="portal"&gt;&lt;/</w:t>
-      </w:r>
-      <w:proofErr w:type="spellStart"/>
-      <w:r>
-        <w:t>param</w:t>
-      </w:r>
-      <w:proofErr w:type="spellEnd"/>
-      <w:r>
-        <w:t>&gt;</w:t>
-      </w:r>
-    </w:p>
-    <w:p>
-      <w:r>
-        <w:t xml:space="preserve">        Sub </w:t>
-      </w:r>
-      <w:proofErr w:type="gramStart"/>
-      <w:r>
-        <w:t>New(</w:t>
-      </w:r>
-      <w:proofErr w:type="gramEnd"/>
-      <w:r>
-        <w:t xml:space="preserve">portal As </w:t>
-      </w:r>
-      <w:proofErr w:type="spellStart"/>
-      <w:r>
-        <w:t>IPEndPoint</w:t>
-      </w:r>
-      <w:proofErr w:type="spellEnd"/>
-      <w:r>
-        <w:t>)</w:t>
-      </w:r>
-    </w:p>
-    <w:p>
-      <w:r>
-        <w:t xml:space="preserve">            </w:t>
-      </w:r>
-      <w:proofErr w:type="spellStart"/>
-      <w:r>
-        <w:t>Me.Portal</w:t>
-      </w:r>
-      <w:proofErr w:type="spellEnd"/>
-      <w:r>
-        <w:t xml:space="preserve"> = portal</w:t>
-      </w:r>
-    </w:p>
-    <w:p>
-      <w:r>
-        <w:t xml:space="preserve">            </w:t>
-      </w:r>
-      <w:proofErr w:type="spellStart"/>
-      <w:r>
-        <w:t>Me.invoke</w:t>
-      </w:r>
-      <w:proofErr w:type="spellEnd"/>
-      <w:r>
-        <w:t xml:space="preserve"> = New </w:t>
-      </w:r>
-      <w:proofErr w:type="spellStart"/>
-      <w:proofErr w:type="gramStart"/>
-      <w:r>
-        <w:t>AsynInvoke</w:t>
-      </w:r>
-      <w:proofErr w:type="spellEnd"/>
-      <w:r>
-        <w:t>(</w:t>
-      </w:r>
-      <w:proofErr w:type="gramEnd"/>
-      <w:r>
-        <w:t>portal)</w:t>
-      </w:r>
-    </w:p>
-    <w:p>
-      <w:r>
-        <w:t xml:space="preserve">        End Sub</w:t>
-      </w:r>
-    </w:p>
-    <w:p/>
-    <w:p>
-      <w:r>
-        <w:t xml:space="preserve">        Public Overrides Function </w:t>
-      </w:r>
-      <w:proofErr w:type="spellStart"/>
-      <w:proofErr w:type="gramStart"/>
-      <w:r>
-        <w:t>ToString</w:t>
-      </w:r>
-      <w:proofErr w:type="spellEnd"/>
-      <w:r>
-        <w:t>(</w:t>
-      </w:r>
-      <w:proofErr w:type="gramEnd"/>
-      <w:r>
-        <w:t>) As String</w:t>
-      </w:r>
-    </w:p>
-    <w:p>
-      <w:r>
-        <w:t xml:space="preserve">            Return $"{</w:t>
-      </w:r>
-      <w:proofErr w:type="spellStart"/>
-      <w:r>
-        <w:t>Type.FullName</w:t>
-      </w:r>
-      <w:proofErr w:type="spellEnd"/>
-      <w:proofErr w:type="gramStart"/>
-      <w:r>
-        <w:t>}@</w:t>
-      </w:r>
-      <w:proofErr w:type="gramEnd"/>
-      <w:r>
-        <w:t>{</w:t>
-      </w:r>
-      <w:proofErr w:type="spellStart"/>
-      <w:r>
-        <w:t>Portal.ToString</w:t>
-      </w:r>
-      <w:proofErr w:type="spellEnd"/>
-      <w:r>
-        <w:t>}"</w:t>
-      </w:r>
-    </w:p>
-    <w:p>
-      <w:r>
-        <w:t xml:space="preserve">        End Function</w:t>
-      </w:r>
-    </w:p>
-    <w:p/>
-    <w:p>
-      <w:r>
-        <w:t xml:space="preserve">#Region "Implements </w:t>
-      </w:r>
-      <w:proofErr w:type="spellStart"/>
-      <w:proofErr w:type="gramStart"/>
-      <w:r>
-        <w:t>IEnumerable</w:t>
-      </w:r>
-      <w:proofErr w:type="spellEnd"/>
-      <w:r>
-        <w:t>(</w:t>
-      </w:r>
-      <w:proofErr w:type="gramEnd"/>
-      <w:r>
-        <w:t>Of T)"</w:t>
-      </w:r>
-    </w:p>
-    <w:p/>
-    <w:p>
-      <w:r>
-        <w:t xml:space="preserve">        Public Iterator Function </w:t>
-      </w:r>
-      <w:proofErr w:type="spellStart"/>
-      <w:proofErr w:type="gramStart"/>
-      <w:r>
-        <w:t>AsQuerable</w:t>
-      </w:r>
-      <w:proofErr w:type="spellEnd"/>
-      <w:r>
-        <w:t>(</w:t>
-      </w:r>
-      <w:proofErr w:type="gramEnd"/>
-      <w:r>
-        <w:t xml:space="preserve">) As </w:t>
-      </w:r>
-      <w:proofErr w:type="spellStart"/>
-      <w:r>
-        <w:t>IEnumerator</w:t>
-      </w:r>
-      <w:proofErr w:type="spellEnd"/>
-      <w:r>
-        <w:t xml:space="preserve">(Of T) Implements </w:t>
-      </w:r>
-      <w:proofErr w:type="spellStart"/>
-      <w:r>
-        <w:t>IEnumerable</w:t>
-      </w:r>
-      <w:proofErr w:type="spellEnd"/>
-      <w:r>
-        <w:t>(Of T).</w:t>
-      </w:r>
-      <w:proofErr w:type="spellStart"/>
-      <w:r>
-        <w:t>GetEnumerator</w:t>
-      </w:r>
-      <w:proofErr w:type="spellEnd"/>
-    </w:p>
-    <w:p>
-      <w:r>
-        <w:t xml:space="preserve">            Call </w:t>
-      </w:r>
-      <w:proofErr w:type="spellStart"/>
-      <w:proofErr w:type="gramStart"/>
-      <w:r>
-        <w:t>invoke.SendMessage</w:t>
-      </w:r>
-      <w:proofErr w:type="spellEnd"/>
-      <w:r>
-        <w:t>(</w:t>
-      </w:r>
-      <w:proofErr w:type="spellStart"/>
-      <w:proofErr w:type="gramEnd"/>
-      <w:r>
-        <w:t>Protocols.LinqReset</w:t>
-      </w:r>
-      <w:proofErr w:type="spellEnd"/>
-      <w:r>
-        <w:t>)  ' resets the remote linq source read position</w:t>
-      </w:r>
-    </w:p>
-    <w:p/>
-    <w:p>
-      <w:r>
-        <w:t xml:space="preserve">            Do While True</w:t>
-      </w:r>
-    </w:p>
-    <w:p>
-      <w:r>
-        <w:t xml:space="preserve">                Dim rep As </w:t>
-      </w:r>
-      <w:proofErr w:type="spellStart"/>
-      <w:r>
-        <w:t>RequestStream</w:t>
-      </w:r>
-      <w:proofErr w:type="spellEnd"/>
-      <w:r>
-        <w:t xml:space="preserve"> = </w:t>
-      </w:r>
-      <w:proofErr w:type="spellStart"/>
-      <w:proofErr w:type="gramStart"/>
-      <w:r>
-        <w:t>invoke.SendMessage</w:t>
-      </w:r>
-      <w:proofErr w:type="spellEnd"/>
-      <w:r>
-        <w:t>(</w:t>
-      </w:r>
-      <w:proofErr w:type="spellStart"/>
-      <w:proofErr w:type="gramEnd"/>
-      <w:r>
-        <w:t>req</w:t>
-      </w:r>
-      <w:proofErr w:type="spellEnd"/>
-      <w:r>
-        <w:t>)</w:t>
-      </w:r>
-    </w:p>
-    <w:p>
-      <w:r>
-        <w:lastRenderedPageBreak/>
-        <w:t xml:space="preserve">                Dim </w:t>
-      </w:r>
-      <w:proofErr w:type="spellStart"/>
-      <w:r>
-        <w:t>json</w:t>
-      </w:r>
-      <w:proofErr w:type="spellEnd"/>
-      <w:r>
-        <w:t xml:space="preserve"> As String = rep.GetUTF8String</w:t>
-      </w:r>
-    </w:p>
-    <w:p>
-      <w:r>
-        <w:t xml:space="preserve">                Dim value As Object = </w:t>
-      </w:r>
-      <w:proofErr w:type="spellStart"/>
-      <w:proofErr w:type="gramStart"/>
-      <w:r>
-        <w:t>Serialization.LoadObject</w:t>
-      </w:r>
-      <w:proofErr w:type="spellEnd"/>
-      <w:r>
-        <w:t>(</w:t>
-      </w:r>
-      <w:proofErr w:type="spellStart"/>
-      <w:proofErr w:type="gramEnd"/>
-      <w:r>
-        <w:t>json</w:t>
-      </w:r>
-      <w:proofErr w:type="spellEnd"/>
-      <w:r>
-        <w:t>, Type)</w:t>
-      </w:r>
-    </w:p>
-    <w:p>
-      <w:r>
-        <w:t xml:space="preserve">                Dim x As T = </w:t>
-      </w:r>
-      <w:proofErr w:type="spellStart"/>
-      <w:proofErr w:type="gramStart"/>
-      <w:r>
-        <w:t>DirectCast</w:t>
-      </w:r>
-      <w:proofErr w:type="spellEnd"/>
-      <w:r>
-        <w:t>(</w:t>
-      </w:r>
-      <w:proofErr w:type="gramEnd"/>
-      <w:r>
-        <w:t>value, T)</w:t>
-      </w:r>
-    </w:p>
-    <w:p/>
-    <w:p>
-      <w:r>
-        <w:t xml:space="preserve">                Yield x</w:t>
-      </w:r>
-    </w:p>
-    <w:p/>
-    <w:p>
-      <w:r>
-        <w:t xml:space="preserve">                If </w:t>
-      </w:r>
-      <w:proofErr w:type="spellStart"/>
-      <w:r>
-        <w:t>rep.ProtocolCategory</w:t>
-      </w:r>
-      <w:proofErr w:type="spellEnd"/>
-      <w:r>
-        <w:t xml:space="preserve"> = </w:t>
-      </w:r>
-      <w:proofErr w:type="spellStart"/>
-      <w:r>
-        <w:t>TaskProtocols.ReadsDone</w:t>
-      </w:r>
-      <w:proofErr w:type="spellEnd"/>
-      <w:r>
-        <w:t xml:space="preserve"> Then</w:t>
-      </w:r>
-    </w:p>
-    <w:p>
-      <w:r>
-        <w:t xml:space="preserve">                    Exit Do</w:t>
-      </w:r>
-    </w:p>
-    <w:p>
-      <w:r>
-        <w:t xml:space="preserve">                End If</w:t>
-      </w:r>
-    </w:p>
-    <w:p>
-      <w:r>
-        <w:t xml:space="preserve">            Loop</w:t>
-      </w:r>
-    </w:p>
-    <w:p>
-      <w:r>
-        <w:t xml:space="preserve">        End Function</w:t>
-      </w:r>
-    </w:p>
-    <w:p/>
-    <w:p>
-      <w:r>
-        <w:t xml:space="preserve">        Private Iterator Function </w:t>
-      </w:r>
-      <w:proofErr w:type="spellStart"/>
-      <w:r>
-        <w:t>IEnumerable_</w:t>
-      </w:r>
-      <w:proofErr w:type="gramStart"/>
-      <w:r>
-        <w:t>GetEnumerator</w:t>
-      </w:r>
-      <w:proofErr w:type="spellEnd"/>
-      <w:r>
-        <w:t>(</w:t>
-      </w:r>
-      <w:proofErr w:type="gramEnd"/>
-      <w:r>
-        <w:t xml:space="preserve">) As </w:t>
-      </w:r>
-      <w:proofErr w:type="spellStart"/>
-      <w:r>
-        <w:t>IEnumerator</w:t>
-      </w:r>
-      <w:proofErr w:type="spellEnd"/>
-      <w:r>
-        <w:t xml:space="preserve"> Implements </w:t>
-      </w:r>
-      <w:proofErr w:type="spellStart"/>
-      <w:r>
-        <w:t>IEnumerable.GetEnumerator</w:t>
-      </w:r>
-      <w:proofErr w:type="spellEnd"/>
-    </w:p>
-    <w:p>
-      <w:r>
-        <w:t xml:space="preserve">            Yield </w:t>
-      </w:r>
-      <w:proofErr w:type="spellStart"/>
-      <w:proofErr w:type="gramStart"/>
-      <w:r>
-        <w:t>AsQuerable</w:t>
-      </w:r>
-      <w:proofErr w:type="spellEnd"/>
-      <w:r>
-        <w:t>()</w:t>
-      </w:r>
-      <w:proofErr w:type="gramEnd"/>
-    </w:p>
-    <w:p>
-      <w:r>
-        <w:t xml:space="preserve">        End Function</w:t>
-      </w:r>
-    </w:p>
-    <w:p/>
-    <w:p>
-      <w:r>
-        <w:t>#End Region</w:t>
-      </w:r>
-    </w:p>
-    <w:p/>
-    <w:p>
-      <w:r>
-        <w:t xml:space="preserve">        ''' &lt;summary&gt;</w:t>
-      </w:r>
-    </w:p>
-    <w:p>
-      <w:pPr>
-        <w:rPr>
-          <w:rFonts w:hint="eastAsia"/>
-        </w:rPr>
-      </w:pPr>
-      <w:r>
-        <w:rPr>
-          <w:rFonts w:hint="eastAsia"/>
-        </w:rPr>
-        <w:t xml:space="preserve">        ''' Automatically free the remote resource</w:t>
-      </w:r>
-      <w:proofErr w:type="gramStart"/>
-      <w:r>
-        <w:rPr>
-          <w:rFonts w:hint="eastAsia"/>
-        </w:rPr>
-        <w:t>.(</w:t>
-      </w:r>
-      <w:proofErr w:type="gramEnd"/>
-      <w:r>
-        <w:rPr>
-          <w:rFonts w:hint="eastAsia"/>
-        </w:rPr>
-        <w:t>释放远程主机上面的资源</w:t>
-      </w:r>
-      <w:r>
-        <w:rPr>
-          <w:rFonts w:hint="eastAsia"/>
-        </w:rPr>
-        <w:t>)</w:t>
-      </w:r>
-    </w:p>
-    <w:p>
-      <w:r>
-        <w:t xml:space="preserve">        ''' &lt;/summary&gt;</w:t>
-      </w:r>
-    </w:p>
-    <w:p>
-      <w:r>
-        <w:t xml:space="preserve">        Private Sub __</w:t>
-      </w:r>
-      <w:proofErr w:type="gramStart"/>
-      <w:r>
-        <w:t>free()</w:t>
-      </w:r>
-      <w:proofErr w:type="gramEnd"/>
-    </w:p>
-    <w:p>
-      <w:r>
-        <w:t xml:space="preserve">            Dim </w:t>
-      </w:r>
-      <w:proofErr w:type="spellStart"/>
-      <w:r>
-        <w:t>uid</w:t>
-      </w:r>
-      <w:proofErr w:type="spellEnd"/>
-      <w:r>
-        <w:t xml:space="preserve"> As String = </w:t>
-      </w:r>
-      <w:proofErr w:type="spellStart"/>
-      <w:r>
-        <w:t>Portal.ToString</w:t>
-      </w:r>
-      <w:proofErr w:type="spellEnd"/>
-    </w:p>
-    <w:p>
-      <w:r>
-        <w:t xml:space="preserve">            Dim </w:t>
-      </w:r>
-      <w:proofErr w:type="spellStart"/>
-      <w:r>
-        <w:t>req</w:t>
-      </w:r>
-      <w:proofErr w:type="spellEnd"/>
-      <w:r>
-        <w:t xml:space="preserve"> As New </w:t>
-      </w:r>
-      <w:proofErr w:type="spellStart"/>
-      <w:proofErr w:type="gramStart"/>
-      <w:r>
-        <w:t>RequestStream</w:t>
-      </w:r>
-      <w:proofErr w:type="spellEnd"/>
-      <w:r>
-        <w:t>(</w:t>
-      </w:r>
-      <w:proofErr w:type="spellStart"/>
-      <w:proofErr w:type="gramEnd"/>
-      <w:r>
-        <w:t>ProtocolEntry</w:t>
-      </w:r>
-      <w:proofErr w:type="spellEnd"/>
-      <w:r>
-        <w:t xml:space="preserve">, </w:t>
-      </w:r>
-      <w:proofErr w:type="spellStart"/>
-      <w:r>
-        <w:t>TaskProtocols.Free</w:t>
-      </w:r>
-      <w:proofErr w:type="spellEnd"/>
-      <w:r>
-        <w:t xml:space="preserve">, </w:t>
-      </w:r>
-      <w:proofErr w:type="spellStart"/>
-      <w:r>
-        <w:t>uid</w:t>
-      </w:r>
-      <w:proofErr w:type="spellEnd"/>
-      <w:r>
-        <w:t>)</w:t>
-      </w:r>
-    </w:p>
-    <w:p>
-      <w:r>
-        <w:t xml:space="preserve">            Call </w:t>
-      </w:r>
-      <w:proofErr w:type="spellStart"/>
-      <w:proofErr w:type="gramStart"/>
-      <w:r>
-        <w:t>invoke.SendMessage</w:t>
-      </w:r>
-      <w:proofErr w:type="spellEnd"/>
-      <w:r>
-        <w:t>(</w:t>
-      </w:r>
-      <w:proofErr w:type="spellStart"/>
-      <w:proofErr w:type="gramEnd"/>
-      <w:r>
-        <w:t>req</w:t>
-      </w:r>
-      <w:proofErr w:type="spellEnd"/>
-      <w:r>
-        <w:t>)</w:t>
-      </w:r>
-    </w:p>
-    <w:p>
-      <w:r>
-        <w:lastRenderedPageBreak/>
-        <w:t xml:space="preserve">        End Sub</w:t>
-      </w:r>
-    </w:p>
-    <w:p/>
-    <w:p>
-      <w:r>
-        <w:t>#Region "</w:t>
-      </w:r>
-      <w:proofErr w:type="spellStart"/>
-      <w:r>
-        <w:t>IDisposable</w:t>
-      </w:r>
-      <w:proofErr w:type="spellEnd"/>
-      <w:r>
-        <w:t xml:space="preserve"> Support"</w:t>
-      </w:r>
-    </w:p>
-    <w:p>
-      <w:r>
-        <w:t xml:space="preserve">        Private </w:t>
-      </w:r>
-      <w:proofErr w:type="spellStart"/>
-      <w:proofErr w:type="gramStart"/>
-      <w:r>
-        <w:t>disposedValue</w:t>
-      </w:r>
-      <w:proofErr w:type="spellEnd"/>
-      <w:proofErr w:type="gramEnd"/>
-      <w:r>
-        <w:t xml:space="preserve"> As Boolean ' To detect redundant calls</w:t>
-      </w:r>
-    </w:p>
-    <w:p/>
-    <w:p>
-      <w:r>
-        <w:t xml:space="preserve">        </w:t>
-      </w:r>
-      <w:proofErr w:type="gramStart"/>
-      <w:r>
-        <w:t xml:space="preserve">' </w:t>
-      </w:r>
-      <w:proofErr w:type="spellStart"/>
-      <w:r>
-        <w:t>IDisposable</w:t>
-      </w:r>
-      <w:proofErr w:type="spellEnd"/>
-      <w:proofErr w:type="gramEnd"/>
-    </w:p>
-    <w:p>
-      <w:r>
-        <w:t xml:space="preserve">        Protected </w:t>
-      </w:r>
-      <w:proofErr w:type="spellStart"/>
-      <w:r>
-        <w:t>Overridable</w:t>
-      </w:r>
-      <w:proofErr w:type="spellEnd"/>
-      <w:r>
-        <w:t xml:space="preserve"> Sub </w:t>
-      </w:r>
-      <w:proofErr w:type="gramStart"/>
-      <w:r>
-        <w:t>Dispose(</w:t>
-      </w:r>
-      <w:proofErr w:type="gramEnd"/>
-      <w:r>
-        <w:t>disposing As Boolean)</w:t>
-      </w:r>
-    </w:p>
-    <w:p>
-      <w:r>
-        <w:t xml:space="preserve">            If Not </w:t>
-      </w:r>
-      <w:proofErr w:type="spellStart"/>
-      <w:r>
-        <w:t>Me.disposedValue</w:t>
-      </w:r>
-      <w:proofErr w:type="spellEnd"/>
-      <w:r>
-        <w:t xml:space="preserve"> Then</w:t>
-      </w:r>
-    </w:p>
-    <w:p>
-      <w:r>
-        <w:t xml:space="preserve">                If disposing </w:t>
-      </w:r>
-      <w:proofErr w:type="gramStart"/>
-      <w:r>
-        <w:t>Then</w:t>
-      </w:r>
-      <w:proofErr w:type="gramEnd"/>
-    </w:p>
-    <w:p>
-      <w:r>
-        <w:t xml:space="preserve">                    </w:t>
-      </w:r>
-      <w:proofErr w:type="gramStart"/>
-      <w:r>
-        <w:t>' TODO</w:t>
-      </w:r>
-      <w:proofErr w:type="gramEnd"/>
-      <w:r>
-        <w:t>: dispose managed state (managed objects).</w:t>
-      </w:r>
-    </w:p>
-    <w:p>
-      <w:r>
-        <w:t xml:space="preserve">                    Call __</w:t>
-      </w:r>
-      <w:proofErr w:type="gramStart"/>
-      <w:r>
-        <w:t>free()</w:t>
-      </w:r>
-      <w:proofErr w:type="gramEnd"/>
-    </w:p>
-    <w:p>
-      <w:r>
-        <w:t xml:space="preserve">                    Call </w:t>
-      </w:r>
-      <w:proofErr w:type="spellStart"/>
-      <w:r>
-        <w:t>invoke.Free</w:t>
-      </w:r>
-      <w:proofErr w:type="spellEnd"/>
-    </w:p>
-    <w:p>
-      <w:r>
-        <w:t xml:space="preserve">                End If</w:t>
-      </w:r>
-    </w:p>
-    <w:p/>
-    <w:p>
-      <w:r>
-        <w:t xml:space="preserve">                </w:t>
-      </w:r>
-      <w:proofErr w:type="gramStart"/>
-      <w:r>
-        <w:t>' TODO</w:t>
-      </w:r>
-      <w:proofErr w:type="gramEnd"/>
-      <w:r>
-        <w:t>: free unmanaged resources (unmanaged objects) and override Finalize() below.</w:t>
-      </w:r>
-    </w:p>
-    <w:p>
-      <w:r>
-        <w:t xml:space="preserve">                </w:t>
-      </w:r>
-      <w:proofErr w:type="gramStart"/>
-      <w:r>
-        <w:t>' TODO</w:t>
-      </w:r>
-      <w:proofErr w:type="gramEnd"/>
-      <w:r>
-        <w:t>: set large fields to null.</w:t>
-      </w:r>
-    </w:p>
-    <w:p>
-      <w:r>
-        <w:t xml:space="preserve">            End If</w:t>
-      </w:r>
-    </w:p>
-    <w:p>
-      <w:r>
-        <w:t xml:space="preserve">            </w:t>
-      </w:r>
-      <w:proofErr w:type="spellStart"/>
-      <w:r>
-        <w:t>Me.disposedValue</w:t>
-      </w:r>
-      <w:proofErr w:type="spellEnd"/>
-      <w:r>
-        <w:t xml:space="preserve"> = True</w:t>
-      </w:r>
-    </w:p>
-    <w:p>
-      <w:r>
-        <w:t xml:space="preserve">        End Sub</w:t>
-      </w:r>
-    </w:p>
-    <w:p/>
-    <w:p>
-      <w:r>
-        <w:t xml:space="preserve">        </w:t>
-      </w:r>
-      <w:proofErr w:type="gramStart"/>
-      <w:r>
-        <w:t>' TODO</w:t>
-      </w:r>
-      <w:proofErr w:type="gramEnd"/>
-      <w:r>
-        <w:t>: override Finalize() only if Dispose(disposing As Boolean) above has code to free unmanaged resources.</w:t>
-      </w:r>
-    </w:p>
-    <w:p>
-      <w:r>
-        <w:t xml:space="preserve">        'Protected Overrides Sub </w:t>
-      </w:r>
-      <w:proofErr w:type="gramStart"/>
-      <w:r>
-        <w:t>Finalize()</w:t>
-      </w:r>
-      <w:proofErr w:type="gramEnd"/>
-    </w:p>
-    <w:p>
-      <w:r>
-        <w:t xml:space="preserve">        '    ' Do not change this code.  Put cleanup code in </w:t>
-      </w:r>
-      <w:proofErr w:type="gramStart"/>
-      <w:r>
-        <w:t>Dispose(</w:t>
-      </w:r>
-      <w:proofErr w:type="gramEnd"/>
-      <w:r>
-        <w:t>disposing As Boolean) above.</w:t>
-      </w:r>
-    </w:p>
-    <w:p>
-      <w:r>
-        <w:t xml:space="preserve">        '    </w:t>
-      </w:r>
-      <w:proofErr w:type="gramStart"/>
-      <w:r>
-        <w:t>Dispose(</w:t>
-      </w:r>
-      <w:proofErr w:type="gramEnd"/>
-      <w:r>
-        <w:t>False)</w:t>
-      </w:r>
-    </w:p>
-    <w:p>
-      <w:r>
-        <w:t xml:space="preserve">        '    </w:t>
-      </w:r>
-      <w:proofErr w:type="spellStart"/>
-      <w:proofErr w:type="gramStart"/>
-      <w:r>
-        <w:t>MyBase.Finalize</w:t>
-      </w:r>
-      <w:proofErr w:type="spellEnd"/>
-      <w:r>
-        <w:t>()</w:t>
-      </w:r>
-      <w:proofErr w:type="gramEnd"/>
-    </w:p>
-    <w:p>
-      <w:r>
-        <w:lastRenderedPageBreak/>
-        <w:t xml:space="preserve">        'End Sub</w:t>
-      </w:r>
-    </w:p>
-    <w:p/>
-    <w:p>
-      <w:r>
-        <w:t xml:space="preserve">        </w:t>
-      </w:r>
-      <w:proofErr w:type="gramStart"/>
-      <w:r>
-        <w:t>' This</w:t>
-      </w:r>
-      <w:proofErr w:type="gramEnd"/>
-      <w:r>
-        <w:t xml:space="preserve"> code added by Visual Basic to correctly implement the disposable pattern.</w:t>
-      </w:r>
-    </w:p>
-    <w:p>
-      <w:r>
-        <w:t xml:space="preserve">        Public Sub </w:t>
-      </w:r>
-      <w:proofErr w:type="gramStart"/>
-      <w:r>
-        <w:t>Dispose(</w:t>
-      </w:r>
-      <w:proofErr w:type="gramEnd"/>
-      <w:r>
-        <w:t xml:space="preserve">) Implements </w:t>
-      </w:r>
-      <w:proofErr w:type="spellStart"/>
-      <w:r>
-        <w:t>IDisposable.Dispose</w:t>
-      </w:r>
-      <w:proofErr w:type="spellEnd"/>
-    </w:p>
-    <w:p>
-      <w:r>
-        <w:t xml:space="preserve">            </w:t>
-      </w:r>
-      <w:proofErr w:type="gramStart"/>
-      <w:r>
-        <w:t>' Do</w:t>
-      </w:r>
-      <w:proofErr w:type="gramEnd"/>
-      <w:r>
-        <w:t xml:space="preserve"> not change this code.  Put cleanup code in </w:t>
-      </w:r>
-      <w:proofErr w:type="gramStart"/>
-      <w:r>
-        <w:t>Dispose(</w:t>
-      </w:r>
-      <w:proofErr w:type="gramEnd"/>
-      <w:r>
-        <w:t>disposing As Boolean) above.</w:t>
-      </w:r>
-    </w:p>
-    <w:p>
-      <w:r>
-        <w:t xml:space="preserve">            </w:t>
-      </w:r>
-      <w:proofErr w:type="gramStart"/>
-      <w:r>
-        <w:t>Dispose(</w:t>
-      </w:r>
-      <w:proofErr w:type="gramEnd"/>
-      <w:r>
-        <w:t>True)</w:t>
-      </w:r>
-    </w:p>
-    <w:p>
-      <w:r>
-        <w:t xml:space="preserve">            </w:t>
-      </w:r>
-      <w:proofErr w:type="gramStart"/>
-      <w:r>
-        <w:t>' TODO</w:t>
-      </w:r>
-      <w:proofErr w:type="gramEnd"/>
-      <w:r>
-        <w:t>: uncomment the following line if Finalize() is overridden above.</w:t>
-      </w:r>
-    </w:p>
-    <w:p>
-      <w:r>
-        <w:t xml:space="preserve">            </w:t>
-      </w:r>
-      <w:proofErr w:type="gramStart"/>
-      <w:r>
-        <w:t xml:space="preserve">' </w:t>
-      </w:r>
-      <w:proofErr w:type="spellStart"/>
-      <w:r>
-        <w:t>GC.SuppressFinalize</w:t>
-      </w:r>
-      <w:proofErr w:type="spellEnd"/>
-      <w:proofErr w:type="gramEnd"/>
-      <w:r>
-        <w:t>(Me)</w:t>
-      </w:r>
-    </w:p>
-    <w:p>
-      <w:r>
-        <w:t xml:space="preserve">        End Sub</w:t>
-      </w:r>
-    </w:p>
-    <w:p>
-      <w:r>
-        <w:t>#End Region</w:t>
-      </w:r>
-    </w:p>
-    <w:p>
-      <w:pPr>
-        <w:rPr>
-          <w:rFonts w:hint="eastAsia"/>
-        </w:rPr>
-      </w:pPr>
-      <w:r>
-        <w:t xml:space="preserve">    End Class</w:t>
-      </w:r>
-    </w:p>
-    <w:p>
-      <w:pPr>
-        <w:pStyle w:val="2"/>
-      </w:pPr>
-      <w:r>
-        <w:t>Remote FileSystem</w:t>
-      </w:r>
-    </w:p>
-    <w:p/>
-    <w:p>
-      <w:pPr>
-        <w:pStyle w:val="2"/>
-      </w:pPr>
-      <w:r>
-        <w:rPr>
-          <w:rFonts w:hint="eastAsia"/>
-        </w:rPr>
-        <w:t>Additional</w:t>
-      </w:r>
-      <w:r>
-        <w:t>: Network transfer in VisualBasic</w:t>
-      </w:r>
-    </w:p>
-    <w:p>
-      <w:pPr>
-        <w:pStyle w:val="3"/>
-      </w:pPr>
-      <w:r>
-        <w:t xml:space="preserve">Object </w:t>
-      </w:r>
-      <w:proofErr w:type="spellStart"/>
-      <w:r>
-        <w:t>Json</w:t>
-      </w:r>
-      <w:proofErr w:type="spellEnd"/>
-      <w:r>
-        <w:t xml:space="preserve"> Serialization</w:t>
-      </w:r>
-    </w:p>
-    <w:p>
-      <w:pPr>
-        <w:pStyle w:val="3"/>
-      </w:pPr>
-      <w:proofErr w:type="spellStart"/>
-      <w:r>
-        <w:t>SendMessage</w:t>
-      </w:r>
-      <w:proofErr w:type="spellEnd"/>
-    </w:p>
-    <w:p>
-      <w:pPr>
-        <w:pStyle w:val="3"/>
-      </w:pPr>
-      <w:r>
-        <w:t>Protocol Handler</w:t>
-      </w:r>
-    </w:p>
-    <w:p>
-      <w:pPr>
-        <w:pStyle w:val="3"/>
-      </w:pPr>
-      <w:r>
-        <w:t>Services Socket</w:t>
-      </w:r>
-    </w:p>
-    <w:p>
-      <w:pPr>
-        <w:rPr>
-          <w:rFonts w:hint="eastAsia"/>
-        </w:rPr>
-      </w:pPr>
     </w:p>
     <w:sectPr>
       <w:pgSz w:w="12240" w:h="15840"/>

</xml_diff>